<commit_message>
Hard Design-Refactoring! New own Controllers
</commit_message>
<xml_diff>
--- a/doc/AdvancedTravel_Doc.docx
+++ b/doc/AdvancedTravel_Doc.docx
@@ -96,65 +96,151 @@
         <w:pStyle w:val="berschrift3"/>
       </w:pPr>
       <w:r>
-        <w:t>GUI-Controlls:</w:t>
-      </w:r>
-    </w:p>
-    <w:p>
-      <w:r>
-        <w:t xml:space="preserve">Buttons beginnen mit: btn* </w:t>
+        <w:t>GUI-</w:t>
+      </w:r>
+      <w:proofErr w:type="spellStart"/>
+      <w:r>
+        <w:t>Controlls</w:t>
+      </w:r>
+      <w:proofErr w:type="spellEnd"/>
+      <w:r>
+        <w:t>:</w:t>
+      </w:r>
+    </w:p>
+    <w:p>
+      <w:r>
+        <w:t xml:space="preserve">Buttons beginnen mit: </w:t>
+      </w:r>
+      <w:proofErr w:type="spellStart"/>
+      <w:r>
+        <w:t>btn</w:t>
+      </w:r>
+      <w:proofErr w:type="spellEnd"/>
+      <w:r>
+        <w:t xml:space="preserve">* </w:t>
       </w:r>
       <w:r>
         <w:sym w:font="Wingdings" w:char="F0E0"/>
       </w:r>
       <w:r>
-        <w:t xml:space="preserve"> btnSave</w:t>
-      </w:r>
-    </w:p>
-    <w:p>
-      <w:r>
-        <w:t xml:space="preserve">TextFields beginne mit: txt* </w:t>
+        <w:t xml:space="preserve"> </w:t>
+      </w:r>
+      <w:proofErr w:type="spellStart"/>
+      <w:r>
+        <w:t>btnSave</w:t>
+      </w:r>
+      <w:proofErr w:type="spellEnd"/>
+    </w:p>
+    <w:p>
+      <w:proofErr w:type="spellStart"/>
+      <w:r>
+        <w:t>TextFields</w:t>
+      </w:r>
+      <w:proofErr w:type="spellEnd"/>
+      <w:r>
+        <w:t xml:space="preserve"> beginne mit: </w:t>
+      </w:r>
+      <w:proofErr w:type="spellStart"/>
+      <w:r>
+        <w:t>txt</w:t>
+      </w:r>
+      <w:proofErr w:type="spellEnd"/>
+      <w:r>
+        <w:t xml:space="preserve">* </w:t>
       </w:r>
       <w:r>
         <w:sym w:font="Wingdings" w:char="F0E0"/>
       </w:r>
       <w:r>
-        <w:t xml:space="preserve"> txtDestination</w:t>
-      </w:r>
-    </w:p>
-    <w:p>
-      <w:r>
-        <w:t xml:space="preserve">Label beginnen mit: lbl* </w:t>
+        <w:t xml:space="preserve"> </w:t>
+      </w:r>
+      <w:proofErr w:type="spellStart"/>
+      <w:r>
+        <w:t>txtDestination</w:t>
+      </w:r>
+      <w:proofErr w:type="spellEnd"/>
+    </w:p>
+    <w:p>
+      <w:r>
+        <w:t xml:space="preserve">Label beginnen mit: </w:t>
+      </w:r>
+      <w:proofErr w:type="spellStart"/>
+      <w:r>
+        <w:t>lbl</w:t>
+      </w:r>
+      <w:proofErr w:type="spellEnd"/>
+      <w:r>
+        <w:t xml:space="preserve">* </w:t>
       </w:r>
       <w:r>
         <w:sym w:font="Wingdings" w:char="F0E0"/>
       </w:r>
       <w:r>
-        <w:t xml:space="preserve"> lblSave</w:t>
-      </w:r>
-    </w:p>
-    <w:p>
-      <w:r>
-        <w:t xml:space="preserve">DateTimePicker beginnen mit: dtp* </w:t>
+        <w:t xml:space="preserve"> </w:t>
+      </w:r>
+      <w:proofErr w:type="spellStart"/>
+      <w:r>
+        <w:t>lblSave</w:t>
+      </w:r>
+      <w:proofErr w:type="spellEnd"/>
+    </w:p>
+    <w:p>
+      <w:proofErr w:type="spellStart"/>
+      <w:r>
+        <w:t>DateTimePicker</w:t>
+      </w:r>
+      <w:proofErr w:type="spellEnd"/>
+      <w:r>
+        <w:t xml:space="preserve"> beginnen mit: </w:t>
+      </w:r>
+      <w:proofErr w:type="spellStart"/>
+      <w:r>
+        <w:t>dtp</w:t>
+      </w:r>
+      <w:proofErr w:type="spellEnd"/>
+      <w:r>
+        <w:t xml:space="preserve">* </w:t>
       </w:r>
       <w:r>
         <w:sym w:font="Wingdings" w:char="F0E0"/>
       </w:r>
       <w:r>
-        <w:t xml:space="preserve"> dtpDate</w:t>
-      </w:r>
-    </w:p>
-    <w:p>
-      <w:r>
-        <w:t xml:space="preserve">DataGridView beginnen mit: dataGridView* </w:t>
+        <w:t xml:space="preserve"> </w:t>
+      </w:r>
+      <w:proofErr w:type="spellStart"/>
+      <w:r>
+        <w:t>dtpDate</w:t>
+      </w:r>
+      <w:proofErr w:type="spellEnd"/>
+    </w:p>
+    <w:p>
+      <w:proofErr w:type="spellStart"/>
+      <w:r>
+        <w:t>DataGridView</w:t>
+      </w:r>
+      <w:proofErr w:type="spellEnd"/>
+      <w:r>
+        <w:t xml:space="preserve"> beginnen mit: </w:t>
+      </w:r>
+      <w:proofErr w:type="spellStart"/>
+      <w:r>
+        <w:t>dataGridView</w:t>
+      </w:r>
+      <w:proofErr w:type="spellEnd"/>
+      <w:r>
+        <w:t xml:space="preserve">* </w:t>
       </w:r>
       <w:r>
         <w:sym w:font="Wingdings" w:char="F0E0"/>
       </w:r>
       <w:r>
-        <w:t xml:space="preserve"> dataGridViewMain</w:t>
-      </w:r>
-      <w:bookmarkStart w:id="0" w:name="_GoBack"/>
-      <w:bookmarkEnd w:id="0"/>
+        <w:t xml:space="preserve"> </w:t>
+      </w:r>
+      <w:proofErr w:type="spellStart"/>
+      <w:r>
+        <w:t>dataGridViewMain</w:t>
+      </w:r>
+      <w:proofErr w:type="spellEnd"/>
     </w:p>
     <w:p>
       <w:r>
@@ -219,7 +305,15 @@
     </w:p>
     <w:p>
       <w:r>
-        <w:t>Alle public Methoden werden kommentiert mit 3 x ///.</w:t>
+        <w:t xml:space="preserve">Alle </w:t>
+      </w:r>
+      <w:proofErr w:type="spellStart"/>
+      <w:r>
+        <w:t>public</w:t>
+      </w:r>
+      <w:proofErr w:type="spellEnd"/>
+      <w:r>
+        <w:t xml:space="preserve"> Methoden werden kommentiert mit 3 x ///.</w:t>
       </w:r>
     </w:p>
     <w:p>
@@ -334,7 +428,23 @@
         <w:t>Übersichtlichkeit</w:t>
       </w:r>
       <w:r>
-        <w:t xml:space="preserve"> der verschiedenen Controlls, Kommentiere ich die Namen der verschiedenen Controlls ein.</w:t>
+        <w:t xml:space="preserve"> der verschiedenen </w:t>
+      </w:r>
+      <w:proofErr w:type="spellStart"/>
+      <w:r>
+        <w:t>Controlls</w:t>
+      </w:r>
+      <w:proofErr w:type="spellEnd"/>
+      <w:r>
+        <w:t xml:space="preserve">, Kommentiere ich die Namen der verschiedenen </w:t>
+      </w:r>
+      <w:proofErr w:type="spellStart"/>
+      <w:r>
+        <w:t>Controlls</w:t>
+      </w:r>
+      <w:proofErr w:type="spellEnd"/>
+      <w:r>
+        <w:t xml:space="preserve"> ein.</w:t>
       </w:r>
     </w:p>
     <w:p>
@@ -391,7 +501,15 @@
         <w:pStyle w:val="berschrift2"/>
       </w:pPr>
       <w:r>
-        <w:t>Statement (New Lines, Indentation):</w:t>
+        <w:t xml:space="preserve">Statement (New Lines, </w:t>
+      </w:r>
+      <w:proofErr w:type="spellStart"/>
+      <w:r>
+        <w:t>Indentation</w:t>
+      </w:r>
+      <w:proofErr w:type="spellEnd"/>
+      <w:r>
+        <w:t>):</w:t>
       </w:r>
     </w:p>
     <w:p>
@@ -424,6 +542,21 @@
       <w:r>
         <w:t xml:space="preserve"> wird eingereiht.</w:t>
       </w:r>
+    </w:p>
+    <w:p>
+      <w:pPr>
+        <w:spacing w:line="480" w:lineRule="auto"/>
+      </w:pPr>
+    </w:p>
+    <w:p>
+      <w:pPr>
+        <w:spacing w:line="480" w:lineRule="auto"/>
+      </w:pPr>
+      <w:r>
+        <w:t>Vorbedingung:</w:t>
+      </w:r>
+      <w:bookmarkStart w:id="0" w:name="_GoBack"/>
+      <w:bookmarkEnd w:id="0"/>
     </w:p>
     <w:sectPr>
       <w:pgSz w:w="11906" w:h="16838"/>

</xml_diff>

<commit_message>
Doc extendet + catch Weblog-exception
</commit_message>
<xml_diff>
--- a/doc/AdvancedTravel_Doc.docx
+++ b/doc/AdvancedTravel_Doc.docx
@@ -2,12 +2,656 @@
 <file path=word/document.xml><?xml version="1.0" encoding="utf-8"?>
 <w:document xmlns:wpc="http://schemas.microsoft.com/office/word/2010/wordprocessingCanvas" xmlns:cx="http://schemas.microsoft.com/office/drawing/2014/chartex" xmlns:cx1="http://schemas.microsoft.com/office/drawing/2015/9/8/chartex" xmlns:cx2="http://schemas.microsoft.com/office/drawing/2015/10/21/chartex" xmlns:cx3="http://schemas.microsoft.com/office/drawing/2016/5/9/chartex" xmlns:cx4="http://schemas.microsoft.com/office/drawing/2016/5/10/chartex" xmlns:cx5="http://schemas.microsoft.com/office/drawing/2016/5/11/chartex" xmlns:cx6="http://schemas.microsoft.com/office/drawing/2016/5/12/chartex" xmlns:cx7="http://schemas.microsoft.com/office/drawing/2016/5/13/chartex" xmlns:cx8="http://schemas.microsoft.com/office/drawing/2016/5/14/chartex" xmlns:mc="http://schemas.openxmlformats.org/markup-compatibility/2006" xmlns:o="urn:schemas-microsoft-com:office:office" xmlns:r="http://schemas.openxmlformats.org/officeDocument/2006/relationships" xmlns:m="http://schemas.openxmlformats.org/officeDocument/2006/math" xmlns:v="urn:schemas-microsoft-com:vml" xmlns:wp14="http://schemas.microsoft.com/office/word/2010/wordprocessingDrawing" xmlns:wp="http://schemas.openxmlformats.org/drawingml/2006/wordprocessingDrawing" xmlns:w10="urn:schemas-microsoft-com:office:word" xmlns:w="http://schemas.openxmlformats.org/wordprocessingml/2006/main" xmlns:w14="http://schemas.microsoft.com/office/word/2010/wordml" xmlns:w15="http://schemas.microsoft.com/office/word/2012/wordml" xmlns:w16se="http://schemas.microsoft.com/office/word/2015/wordml/symex" xmlns:wpg="http://schemas.microsoft.com/office/word/2010/wordprocessingGroup" xmlns:wpi="http://schemas.microsoft.com/office/word/2010/wordprocessingInk" xmlns:wne="http://schemas.microsoft.com/office/word/2006/wordml" xmlns:wps="http://schemas.microsoft.com/office/word/2010/wordprocessingShape" mc:Ignorable="w14 w15 w16se wp14">
   <w:body>
+    <w:p/>
     <w:p>
       <w:pPr>
         <w:pStyle w:val="berschrift1"/>
       </w:pPr>
       <w:r>
-        <w:t>Programmierrichtlinien:</w:t>
+        <w:t>Einleitung:</w:t>
+      </w:r>
+    </w:p>
+    <w:p>
+      <w:r>
+        <w:t xml:space="preserve">Wir haben im ÜK 318 den Auftrag bekommen, eine </w:t>
+      </w:r>
+      <w:r>
+        <w:t>Fahrplan-</w:t>
+      </w:r>
+      <w:r>
+        <w:t>Desktopapplikation zu erstellen</w:t>
+      </w:r>
+      <w:r>
+        <w:t>.</w:t>
+      </w:r>
+    </w:p>
+    <w:p>
+      <w:r>
+        <w:t>Diese Dokumentation dokumentiert die Funktion</w:t>
+      </w:r>
+      <w:r>
+        <w:t xml:space="preserve"> der</w:t>
+      </w:r>
+      <w:r>
+        <w:t xml:space="preserve"> und der A</w:t>
+      </w:r>
+      <w:r>
+        <w:t>nwendungsgebrauch, der Applikation wird getestet.</w:t>
+      </w:r>
+    </w:p>
+    <w:p>
+      <w:r>
+        <w:t>Folgende Anforderungen wurden an die Applikation gestellt:</w:t>
+      </w:r>
+    </w:p>
+    <w:tbl>
+      <w:tblPr>
+        <w:tblStyle w:val="Tabellenraster"/>
+        <w:tblW w:w="0" w:type="auto"/>
+        <w:tblLook w:val="04A0" w:firstRow="1" w:lastRow="0" w:firstColumn="1" w:lastColumn="0" w:noHBand="0" w:noVBand="1"/>
+      </w:tblPr>
+      <w:tblGrid>
+        <w:gridCol w:w="4531"/>
+        <w:gridCol w:w="4531"/>
+      </w:tblGrid>
+      <w:tr>
+        <w:tc>
+          <w:tcPr>
+            <w:tcW w:w="4531" w:type="dxa"/>
+          </w:tcPr>
+          <w:p>
+            <w:r>
+              <w:t>ID</w:t>
+            </w:r>
+          </w:p>
+        </w:tc>
+        <w:tc>
+          <w:tcPr>
+            <w:tcW w:w="4531" w:type="dxa"/>
+          </w:tcPr>
+          <w:p>
+            <w:r>
+              <w:t>Beschreibung</w:t>
+            </w:r>
+          </w:p>
+        </w:tc>
+      </w:tr>
+      <w:tr>
+        <w:tc>
+          <w:tcPr>
+            <w:tcW w:w="4531" w:type="dxa"/>
+          </w:tcPr>
+          <w:p>
+            <w:r>
+              <w:t>A001</w:t>
+            </w:r>
+          </w:p>
+        </w:tc>
+        <w:tc>
+          <w:tcPr>
+            <w:tcW w:w="4531" w:type="dxa"/>
+          </w:tcPr>
+          <w:p>
+            <w:r>
+              <w:t>Als ÖV-Benutzer möchte ich Start- und Endstation mittels Textsuche suchen können, damit ich nicht alle Stationsnamen auswendig lernen muss.</w:t>
+            </w:r>
+          </w:p>
+        </w:tc>
+      </w:tr>
+      <w:tr>
+        <w:tc>
+          <w:tcPr>
+            <w:tcW w:w="4531" w:type="dxa"/>
+          </w:tcPr>
+          <w:p>
+            <w:r>
+              <w:t>A002</w:t>
+            </w:r>
+          </w:p>
+        </w:tc>
+        <w:tc>
+          <w:tcPr>
+            <w:tcW w:w="4531" w:type="dxa"/>
+          </w:tcPr>
+          <w:p>
+            <w:r>
+              <w:t xml:space="preserve">Als ÖV-Benutzer möchte ich die aktuellen, d.h. mindestens die nächsten vier bis fünf Verbindungen zwischen den beiden gefundenen und ausgewählten Stationen sehen, damit ich weiss wann ich zur Station muss, um den für mich idealen Anschluss zu erwischen.  </w:t>
+            </w:r>
+          </w:p>
+        </w:tc>
+      </w:tr>
+      <w:tr>
+        <w:tc>
+          <w:tcPr>
+            <w:tcW w:w="4531" w:type="dxa"/>
+          </w:tcPr>
+          <w:p>
+            <w:r>
+              <w:t>A003</w:t>
+            </w:r>
+          </w:p>
+        </w:tc>
+        <w:tc>
+          <w:tcPr>
+            <w:tcW w:w="4531" w:type="dxa"/>
+          </w:tcPr>
+          <w:p>
+            <w:r>
+              <w:t>Als ÖV-Benutzer möchte ich sehen, welche Verbindungen ab einer bestimmten Station vorhanden sind, damit ich bei mir zuhause eine Art Abfahrtstafel haben kann.</w:t>
+            </w:r>
+          </w:p>
+        </w:tc>
+      </w:tr>
+      <w:tr>
+        <w:tc>
+          <w:tcPr>
+            <w:tcW w:w="4531" w:type="dxa"/>
+          </w:tcPr>
+          <w:p>
+            <w:r>
+              <w:t>A004</w:t>
+            </w:r>
+          </w:p>
+        </w:tc>
+        <w:tc>
+          <w:tcPr>
+            <w:tcW w:w="4531" w:type="dxa"/>
+          </w:tcPr>
+          <w:p>
+            <w:r>
+              <w:t>Als ÖV-Benutzer möchte ich, dass schon während meiner Eingabe erste Suchresultate erscheinen, damit ich effizienter nach Stationen suchen kann.</w:t>
+            </w:r>
+          </w:p>
+        </w:tc>
+      </w:tr>
+      <w:tr>
+        <w:tc>
+          <w:tcPr>
+            <w:tcW w:w="4531" w:type="dxa"/>
+          </w:tcPr>
+          <w:p>
+            <w:r>
+              <w:t>A005</w:t>
+            </w:r>
+          </w:p>
+        </w:tc>
+        <w:tc>
+          <w:tcPr>
+            <w:tcW w:w="4531" w:type="dxa"/>
+          </w:tcPr>
+          <w:p>
+            <w:r>
+              <w:t>ALs ÖV-Benutzer möchte ich nicht nur aktuelle Verbindungen suchen können, sondern auch solche zu einem beliebigen anderen Zeitpunkt, damit ich zukünftige Reisen planen kann.</w:t>
+            </w:r>
+          </w:p>
+        </w:tc>
+      </w:tr>
+      <w:tr>
+        <w:tc>
+          <w:tcPr>
+            <w:tcW w:w="4531" w:type="dxa"/>
+          </w:tcPr>
+          <w:p>
+            <w:r>
+              <w:t>A006</w:t>
+            </w:r>
+          </w:p>
+        </w:tc>
+        <w:tc>
+          <w:tcPr>
+            <w:tcW w:w="4531" w:type="dxa"/>
+          </w:tcPr>
+          <w:p>
+            <w:r>
+              <w:t>Als ÖV-Benutzer möchte ich sehen, wo sich eine Station befindet, damit ich mir besser vorstellen kann, wie die Situation vor Ort aussieht.</w:t>
+            </w:r>
+          </w:p>
+        </w:tc>
+      </w:tr>
+      <w:tr>
+        <w:tc>
+          <w:tcPr>
+            <w:tcW w:w="4531" w:type="dxa"/>
+          </w:tcPr>
+          <w:p>
+            <w:r>
+              <w:t>A007</w:t>
+            </w:r>
+          </w:p>
+        </w:tc>
+        <w:tc>
+          <w:tcPr>
+            <w:tcW w:w="4531" w:type="dxa"/>
+          </w:tcPr>
+          <w:p>
+            <w:r>
+              <w:t>Als ÖV-Benutzer möchte Stationen finden, die sich ganz in der Nähe meiner aktuellen Position befinden, damit ich schnell einen Anschluss erreichen kann.</w:t>
+            </w:r>
+          </w:p>
+        </w:tc>
+      </w:tr>
+      <w:tr>
+        <w:tc>
+          <w:tcPr>
+            <w:tcW w:w="4531" w:type="dxa"/>
+          </w:tcPr>
+          <w:p>
+            <w:r>
+              <w:t>A008</w:t>
+            </w:r>
+          </w:p>
+        </w:tc>
+        <w:tc>
+          <w:tcPr>
+            <w:tcW w:w="4531" w:type="dxa"/>
+          </w:tcPr>
+          <w:p>
+            <w:r>
+              <w:t>Ich möchte meine gefundenen Resultate via Mail weiterleiten können, damit auch andere von meinen Recherchen profitieren können.</w:t>
+            </w:r>
+          </w:p>
+        </w:tc>
+      </w:tr>
+    </w:tbl>
+    <w:p/>
+    <w:p>
+      <w:r>
+        <w:t xml:space="preserve">A001 – A003 sind </w:t>
+      </w:r>
+      <w:r>
+        <w:t>Pflicht</w:t>
+      </w:r>
+      <w:bookmarkStart w:id="0" w:name="_GoBack"/>
+      <w:bookmarkEnd w:id="0"/>
+      <w:r>
+        <w:t>.</w:t>
+      </w:r>
+    </w:p>
+    <w:p>
+      <w:r>
+        <w:t>A004 – A005 sind zu empfehlen</w:t>
+      </w:r>
+    </w:p>
+    <w:p>
+      <w:r>
+        <w:t>A006 – A008 sind Zusatzaufgaben</w:t>
+      </w:r>
+    </w:p>
+    <w:p>
+      <w:pPr>
+        <w:pStyle w:val="berschrift1"/>
+      </w:pPr>
+      <w:r>
+        <w:lastRenderedPageBreak/>
+        <w:t>Anforderungen umgesetzt:</w:t>
+      </w:r>
+    </w:p>
+    <w:p>
+      <w:r>
+        <w:t>Ich habe folgende Anforderungen umgesetzt:</w:t>
+      </w:r>
+    </w:p>
+    <w:p/>
+    <w:tbl>
+      <w:tblPr>
+        <w:tblStyle w:val="Tabellenraster"/>
+        <w:tblW w:w="0" w:type="auto"/>
+        <w:tblLook w:val="04A0" w:firstRow="1" w:lastRow="0" w:firstColumn="1" w:lastColumn="0" w:noHBand="0" w:noVBand="1"/>
+      </w:tblPr>
+      <w:tblGrid>
+        <w:gridCol w:w="3020"/>
+        <w:gridCol w:w="3021"/>
+        <w:gridCol w:w="3021"/>
+      </w:tblGrid>
+      <w:tr>
+        <w:tc>
+          <w:tcPr>
+            <w:tcW w:w="3020" w:type="dxa"/>
+          </w:tcPr>
+          <w:p>
+            <w:r>
+              <w:t>ID</w:t>
+            </w:r>
+          </w:p>
+        </w:tc>
+        <w:tc>
+          <w:tcPr>
+            <w:tcW w:w="3021" w:type="dxa"/>
+          </w:tcPr>
+          <w:p>
+            <w:r>
+              <w:t>Anforderung</w:t>
+            </w:r>
+          </w:p>
+        </w:tc>
+        <w:tc>
+          <w:tcPr>
+            <w:tcW w:w="3021" w:type="dxa"/>
+          </w:tcPr>
+          <w:p>
+            <w:r>
+              <w:t>Umgesetzt</w:t>
+            </w:r>
+          </w:p>
+        </w:tc>
+      </w:tr>
+      <w:tr>
+        <w:tc>
+          <w:tcPr>
+            <w:tcW w:w="3020" w:type="dxa"/>
+          </w:tcPr>
+          <w:p>
+            <w:r>
+              <w:t>A001</w:t>
+            </w:r>
+          </w:p>
+        </w:tc>
+        <w:tc>
+          <w:tcPr>
+            <w:tcW w:w="3021" w:type="dxa"/>
+          </w:tcPr>
+          <w:p>
+            <w:r>
+              <w:t>Als ÖV-Benutzer möchte ich Start- und Endstation mittels Textsuche suchen können, damit ich nicht alle Stationsnamen auswendig lernen muss.</w:t>
+            </w:r>
+          </w:p>
+        </w:tc>
+        <w:tc>
+          <w:tcPr>
+            <w:tcW w:w="3021" w:type="dxa"/>
+          </w:tcPr>
+          <w:p>
+            <w:r>
+              <w:t>Ja</w:t>
+            </w:r>
+          </w:p>
+        </w:tc>
+      </w:tr>
+      <w:tr>
+        <w:tc>
+          <w:tcPr>
+            <w:tcW w:w="3020" w:type="dxa"/>
+          </w:tcPr>
+          <w:p>
+            <w:r>
+              <w:t>A002</w:t>
+            </w:r>
+          </w:p>
+        </w:tc>
+        <w:tc>
+          <w:tcPr>
+            <w:tcW w:w="3021" w:type="dxa"/>
+          </w:tcPr>
+          <w:p>
+            <w:r>
+              <w:t xml:space="preserve">Als ÖV-Benutzer möchte ich die aktuellen, d.h. mindestens die nächsten vier bis fünf Verbindungen zwischen den beiden gefundenen und ausgewählten Stationen sehen, damit ich weiss wann ich zur Station muss, um den für mich idealen Anschluss zu erwischen.  </w:t>
+            </w:r>
+          </w:p>
+        </w:tc>
+        <w:tc>
+          <w:tcPr>
+            <w:tcW w:w="3021" w:type="dxa"/>
+          </w:tcPr>
+          <w:p>
+            <w:r>
+              <w:t>Ja</w:t>
+            </w:r>
+          </w:p>
+        </w:tc>
+      </w:tr>
+      <w:tr>
+        <w:tc>
+          <w:tcPr>
+            <w:tcW w:w="3020" w:type="dxa"/>
+          </w:tcPr>
+          <w:p>
+            <w:r>
+              <w:t>A003</w:t>
+            </w:r>
+          </w:p>
+        </w:tc>
+        <w:tc>
+          <w:tcPr>
+            <w:tcW w:w="3021" w:type="dxa"/>
+          </w:tcPr>
+          <w:p>
+            <w:r>
+              <w:t>Als ÖV-Benutzer möchte ich sehen, welche Verbindungen ab einer bestimmten Station vorhanden sind, damit ich bei mir zuhause eine Art Abfahrtstafel haben kann.</w:t>
+            </w:r>
+          </w:p>
+        </w:tc>
+        <w:tc>
+          <w:tcPr>
+            <w:tcW w:w="3021" w:type="dxa"/>
+          </w:tcPr>
+          <w:p>
+            <w:r>
+              <w:t>Ja</w:t>
+            </w:r>
+          </w:p>
+        </w:tc>
+      </w:tr>
+      <w:tr>
+        <w:tc>
+          <w:tcPr>
+            <w:tcW w:w="3020" w:type="dxa"/>
+          </w:tcPr>
+          <w:p>
+            <w:r>
+              <w:t>A004</w:t>
+            </w:r>
+          </w:p>
+        </w:tc>
+        <w:tc>
+          <w:tcPr>
+            <w:tcW w:w="3021" w:type="dxa"/>
+          </w:tcPr>
+          <w:p>
+            <w:r>
+              <w:t>Als ÖV-Benutzer möchte ich, dass schon während meiner Eingabe erste Suchresultate erscheinen, damit ich effizienter nach Stationen suchen kann.</w:t>
+            </w:r>
+          </w:p>
+        </w:tc>
+        <w:tc>
+          <w:tcPr>
+            <w:tcW w:w="3021" w:type="dxa"/>
+          </w:tcPr>
+          <w:p>
+            <w:r>
+              <w:t>Ja</w:t>
+            </w:r>
+          </w:p>
+        </w:tc>
+      </w:tr>
+      <w:tr>
+        <w:tc>
+          <w:tcPr>
+            <w:tcW w:w="3020" w:type="dxa"/>
+          </w:tcPr>
+          <w:p>
+            <w:r>
+              <w:t>A005</w:t>
+            </w:r>
+          </w:p>
+        </w:tc>
+        <w:tc>
+          <w:tcPr>
+            <w:tcW w:w="3021" w:type="dxa"/>
+          </w:tcPr>
+          <w:p>
+            <w:r>
+              <w:t>ALs ÖV-Benutzer möchte ich nicht nur aktuelle Verbindungen suchen können, sondern auch solche zu einem beliebigen anderen Zeitpunkt, damit ich zukünftige Reisen planen kann.</w:t>
+            </w:r>
+          </w:p>
+        </w:tc>
+        <w:tc>
+          <w:tcPr>
+            <w:tcW w:w="3021" w:type="dxa"/>
+          </w:tcPr>
+          <w:p>
+            <w:r>
+              <w:t>Ja</w:t>
+            </w:r>
+          </w:p>
+        </w:tc>
+      </w:tr>
+      <w:tr>
+        <w:tc>
+          <w:tcPr>
+            <w:tcW w:w="3020" w:type="dxa"/>
+          </w:tcPr>
+          <w:p>
+            <w:r>
+              <w:t>A006</w:t>
+            </w:r>
+          </w:p>
+        </w:tc>
+        <w:tc>
+          <w:tcPr>
+            <w:tcW w:w="3021" w:type="dxa"/>
+          </w:tcPr>
+          <w:p>
+            <w:r>
+              <w:t>Als ÖV-Benutzer möchte ich sehen, wo sich eine Station befindet, damit ich mir besser vorstellen kann, wie die Situation vor Ort aussieht.</w:t>
+            </w:r>
+          </w:p>
+        </w:tc>
+        <w:tc>
+          <w:tcPr>
+            <w:tcW w:w="3021" w:type="dxa"/>
+          </w:tcPr>
+          <w:p>
+            <w:r>
+              <w:t>Leider nicht umgesetzt, wegen Zeitgründen.</w:t>
+            </w:r>
+          </w:p>
+        </w:tc>
+      </w:tr>
+      <w:tr>
+        <w:tc>
+          <w:tcPr>
+            <w:tcW w:w="3020" w:type="dxa"/>
+          </w:tcPr>
+          <w:p>
+            <w:r>
+              <w:t>A007</w:t>
+            </w:r>
+          </w:p>
+        </w:tc>
+        <w:tc>
+          <w:tcPr>
+            <w:tcW w:w="3021" w:type="dxa"/>
+          </w:tcPr>
+          <w:p>
+            <w:r>
+              <w:t>Als ÖV-Benutzer möchte Stationen finden, die sich ganz in der Nähe meiner aktuellen Position befinden, damit ich schnell einen Anschluss erreichen kann.</w:t>
+            </w:r>
+          </w:p>
+        </w:tc>
+        <w:tc>
+          <w:tcPr>
+            <w:tcW w:w="3021" w:type="dxa"/>
+          </w:tcPr>
+          <w:p>
+            <w:r>
+              <w:t>Leider nicht umgesetzt, wegen Zeitgründen.</w:t>
+            </w:r>
+          </w:p>
+        </w:tc>
+      </w:tr>
+      <w:tr>
+        <w:tc>
+          <w:tcPr>
+            <w:tcW w:w="3020" w:type="dxa"/>
+          </w:tcPr>
+          <w:p>
+            <w:r>
+              <w:lastRenderedPageBreak/>
+              <w:t>A008</w:t>
+            </w:r>
+          </w:p>
+        </w:tc>
+        <w:tc>
+          <w:tcPr>
+            <w:tcW w:w="3021" w:type="dxa"/>
+          </w:tcPr>
+          <w:p>
+            <w:r>
+              <w:t>Ich möchte meine gefundenen Resultate via Mail weiterleiten können, damit auch andere von meinen Recherchen profitieren können.</w:t>
+            </w:r>
+          </w:p>
+        </w:tc>
+        <w:tc>
+          <w:tcPr>
+            <w:tcW w:w="3021" w:type="dxa"/>
+          </w:tcPr>
+          <w:p>
+            <w:r>
+              <w:t>Leider nicht umgesetzt, wegen Zeitgründen.</w:t>
+            </w:r>
+          </w:p>
+        </w:tc>
+      </w:tr>
+    </w:tbl>
+    <w:p/>
+    <w:p>
+      <w:pPr>
+        <w:pStyle w:val="berschrift1"/>
+      </w:pPr>
+      <w:r>
+        <w:t>Fehlende Funktionen und Bugs:</w:t>
+      </w:r>
+    </w:p>
+    <w:p>
+      <w:r>
+        <w:t>To Many Requests:</w:t>
+      </w:r>
+      <w:r>
+        <w:t xml:space="preserve"> </w:t>
+      </w:r>
+    </w:p>
+    <w:p>
+      <w:r>
+        <w:t xml:space="preserve">Ich habe versucht diese Exception zu verhindern, indem ich </w:t>
+      </w:r>
+      <w:r>
+        <w:t xml:space="preserve">in </w:t>
+      </w:r>
+      <w:r>
+        <w:t xml:space="preserve">meinem eigenerstellten Controll (MySearchField) die Zeit speichere, in der meine letzte Anfrage an den Server gesendet wurde. Jedoch bin ich nur auf Sekundengenauigkeit gekommen, daher kann </w:t>
+      </w:r>
+      <w:r>
+        <w:t>man</w:t>
+      </w:r>
+      <w:r>
+        <w:t xml:space="preserve"> nur eine Request pro Sekunde senden. Dies </w:t>
+      </w:r>
+      <w:r>
+        <w:t>funktioniert,</w:t>
+      </w:r>
+      <w:r>
+        <w:t xml:space="preserve"> wenn man den Text im Feld korrigieren möchte (Backspace)</w:t>
+      </w:r>
+      <w:r>
+        <w:t>, leider</w:t>
+      </w:r>
+      <w:r>
+        <w:t xml:space="preserve"> nicht besonders gut. Deshalb habe ich, damit es den Benutzer nicht irritiert, in der API eine try{}catch{} Klausel gesetzt, und die WebException aufgefangen. In diesem Catch </w:t>
+      </w:r>
+      <w:r>
+        <w:t>fange</w:t>
+      </w:r>
+      <w:r>
+        <w:t xml:space="preserve"> ich den Fehler ab, jedoch wird er nicht behandelt und nicht weitergegeben.</w:t>
+      </w:r>
+    </w:p>
+    <w:p>
+      <w:pPr>
+        <w:pStyle w:val="berschrift1"/>
+      </w:pPr>
+      <w:r>
+        <w:lastRenderedPageBreak/>
+        <w:t>Diagramme:</w:t>
       </w:r>
     </w:p>
     <w:p>
@@ -15,6 +659,836 @@
         <w:pStyle w:val="berschrift2"/>
       </w:pPr>
       <w:r>
+        <w:t>Use Case:</w:t>
+      </w:r>
+    </w:p>
+    <w:p>
+      <w:pPr>
+        <w:pStyle w:val="berschrift2"/>
+      </w:pPr>
+      <w:r>
+        <w:rPr>
+          <w:noProof/>
+          <w:lang w:eastAsia="de-CH"/>
+        </w:rPr>
+        <w:drawing>
+          <wp:inline distT="0" distB="0" distL="0" distR="0" wp14:anchorId="439053BE" wp14:editId="210EEF4E">
+            <wp:extent cx="4819650" cy="2762250"/>
+            <wp:effectExtent l="0" t="0" r="0" b="0"/>
+            <wp:docPr id="5" name="Grafik 5"/>
+            <wp:cNvGraphicFramePr>
+              <a:graphicFrameLocks xmlns:a="http://schemas.openxmlformats.org/drawingml/2006/main" noChangeAspect="1"/>
+            </wp:cNvGraphicFramePr>
+            <a:graphic xmlns:a="http://schemas.openxmlformats.org/drawingml/2006/main">
+              <a:graphicData uri="http://schemas.openxmlformats.org/drawingml/2006/picture">
+                <pic:pic xmlns:pic="http://schemas.openxmlformats.org/drawingml/2006/picture">
+                  <pic:nvPicPr>
+                    <pic:cNvPr id="1" name=""/>
+                    <pic:cNvPicPr/>
+                  </pic:nvPicPr>
+                  <pic:blipFill>
+                    <a:blip r:embed="rId7"/>
+                    <a:stretch>
+                      <a:fillRect/>
+                    </a:stretch>
+                  </pic:blipFill>
+                  <pic:spPr>
+                    <a:xfrm>
+                      <a:off x="0" y="0"/>
+                      <a:ext cx="4819650" cy="2762250"/>
+                    </a:xfrm>
+                    <a:prstGeom prst="rect">
+                      <a:avLst/>
+                    </a:prstGeom>
+                  </pic:spPr>
+                </pic:pic>
+              </a:graphicData>
+            </a:graphic>
+          </wp:inline>
+        </w:drawing>
+      </w:r>
+    </w:p>
+    <w:p>
+      <w:pPr>
+        <w:pStyle w:val="berschrift2"/>
+      </w:pPr>
+      <w:r>
+        <w:t>Aktivitätsdiagramm:</w:t>
+      </w:r>
+    </w:p>
+    <w:p>
+      <w:r>
+        <w:rPr>
+          <w:noProof/>
+          <w:lang w:eastAsia="de-CH"/>
+        </w:rPr>
+        <w:drawing>
+          <wp:inline distT="0" distB="0" distL="0" distR="0" wp14:anchorId="27B0E4BE" wp14:editId="00C4783E">
+            <wp:extent cx="5760720" cy="3281045"/>
+            <wp:effectExtent l="0" t="0" r="0" b="0"/>
+            <wp:docPr id="8" name="Grafik 8"/>
+            <wp:cNvGraphicFramePr>
+              <a:graphicFrameLocks xmlns:a="http://schemas.openxmlformats.org/drawingml/2006/main" noChangeAspect="1"/>
+            </wp:cNvGraphicFramePr>
+            <a:graphic xmlns:a="http://schemas.openxmlformats.org/drawingml/2006/main">
+              <a:graphicData uri="http://schemas.openxmlformats.org/drawingml/2006/picture">
+                <pic:pic xmlns:pic="http://schemas.openxmlformats.org/drawingml/2006/picture">
+                  <pic:nvPicPr>
+                    <pic:cNvPr id="1" name=""/>
+                    <pic:cNvPicPr/>
+                  </pic:nvPicPr>
+                  <pic:blipFill>
+                    <a:blip r:embed="rId8"/>
+                    <a:stretch>
+                      <a:fillRect/>
+                    </a:stretch>
+                  </pic:blipFill>
+                  <pic:spPr>
+                    <a:xfrm>
+                      <a:off x="0" y="0"/>
+                      <a:ext cx="5760720" cy="3281045"/>
+                    </a:xfrm>
+                    <a:prstGeom prst="rect">
+                      <a:avLst/>
+                    </a:prstGeom>
+                  </pic:spPr>
+                </pic:pic>
+              </a:graphicData>
+            </a:graphic>
+          </wp:inline>
+        </w:drawing>
+      </w:r>
+    </w:p>
+    <w:p>
+      <w:r>
+        <w:rPr>
+          <w:noProof/>
+          <w:lang w:eastAsia="de-CH"/>
+        </w:rPr>
+        <w:lastRenderedPageBreak/>
+        <w:drawing>
+          <wp:inline distT="0" distB="0" distL="0" distR="0" wp14:anchorId="0B4BA0A4" wp14:editId="75AC1FCB">
+            <wp:extent cx="5760720" cy="2341245"/>
+            <wp:effectExtent l="0" t="0" r="0" b="1905"/>
+            <wp:docPr id="7" name="Grafik 7"/>
+            <wp:cNvGraphicFramePr>
+              <a:graphicFrameLocks xmlns:a="http://schemas.openxmlformats.org/drawingml/2006/main" noChangeAspect="1"/>
+            </wp:cNvGraphicFramePr>
+            <a:graphic xmlns:a="http://schemas.openxmlformats.org/drawingml/2006/main">
+              <a:graphicData uri="http://schemas.openxmlformats.org/drawingml/2006/picture">
+                <pic:pic xmlns:pic="http://schemas.openxmlformats.org/drawingml/2006/picture">
+                  <pic:nvPicPr>
+                    <pic:cNvPr id="1" name=""/>
+                    <pic:cNvPicPr/>
+                  </pic:nvPicPr>
+                  <pic:blipFill>
+                    <a:blip r:embed="rId9"/>
+                    <a:stretch>
+                      <a:fillRect/>
+                    </a:stretch>
+                  </pic:blipFill>
+                  <pic:spPr>
+                    <a:xfrm>
+                      <a:off x="0" y="0"/>
+                      <a:ext cx="5760720" cy="2341245"/>
+                    </a:xfrm>
+                    <a:prstGeom prst="rect">
+                      <a:avLst/>
+                    </a:prstGeom>
+                  </pic:spPr>
+                </pic:pic>
+              </a:graphicData>
+            </a:graphic>
+          </wp:inline>
+        </w:drawing>
+      </w:r>
+    </w:p>
+    <w:p/>
+    <w:p>
+      <w:pPr>
+        <w:pStyle w:val="berschrift1"/>
+      </w:pPr>
+      <w:r>
+        <w:t>Testfälle:</w:t>
+      </w:r>
+    </w:p>
+    <w:p>
+      <w:pPr>
+        <w:pStyle w:val="berschrift2"/>
+      </w:pPr>
+      <w:r>
+        <w:t>Testfall 1:</w:t>
+      </w:r>
+    </w:p>
+    <w:tbl>
+      <w:tblPr>
+        <w:tblStyle w:val="Tabellenraster"/>
+        <w:tblW w:w="0" w:type="auto"/>
+        <w:tblLook w:val="04A0" w:firstRow="1" w:lastRow="0" w:firstColumn="1" w:lastColumn="0" w:noHBand="0" w:noVBand="1"/>
+      </w:tblPr>
+      <w:tblGrid>
+        <w:gridCol w:w="1555"/>
+        <w:gridCol w:w="4486"/>
+        <w:gridCol w:w="3021"/>
+      </w:tblGrid>
+      <w:tr>
+        <w:tc>
+          <w:tcPr>
+            <w:tcW w:w="1555" w:type="dxa"/>
+          </w:tcPr>
+          <w:p>
+            <w:r>
+              <w:t>Schritt</w:t>
+            </w:r>
+          </w:p>
+        </w:tc>
+        <w:tc>
+          <w:tcPr>
+            <w:tcW w:w="4486" w:type="dxa"/>
+          </w:tcPr>
+          <w:p>
+            <w:r>
+              <w:t>Aktivität</w:t>
+            </w:r>
+          </w:p>
+        </w:tc>
+        <w:tc>
+          <w:tcPr>
+            <w:tcW w:w="3021" w:type="dxa"/>
+          </w:tcPr>
+          <w:p>
+            <w:r>
+              <w:t>Erwartetes Resultat</w:t>
+            </w:r>
+          </w:p>
+        </w:tc>
+      </w:tr>
+      <w:tr>
+        <w:tc>
+          <w:tcPr>
+            <w:tcW w:w="1555" w:type="dxa"/>
+          </w:tcPr>
+          <w:p>
+            <w:r>
+              <w:t>1</w:t>
+            </w:r>
+          </w:p>
+        </w:tc>
+        <w:tc>
+          <w:tcPr>
+            <w:tcW w:w="4486" w:type="dxa"/>
+          </w:tcPr>
+          <w:p>
+            <w:r>
+              <w:t>Beim From-Feld «Luz» eingeben.</w:t>
+            </w:r>
+          </w:p>
+        </w:tc>
+        <w:tc>
+          <w:tcPr>
+            <w:tcW w:w="3021" w:type="dxa"/>
+          </w:tcPr>
+          <w:p>
+            <w:r>
+              <w:t xml:space="preserve">ListBox </w:t>
+            </w:r>
+            <w:r>
+              <w:t>mit Vorschlägen zu Haltestellen erscheint</w:t>
+            </w:r>
+          </w:p>
+        </w:tc>
+      </w:tr>
+      <w:tr>
+        <w:tc>
+          <w:tcPr>
+            <w:tcW w:w="1555" w:type="dxa"/>
+          </w:tcPr>
+          <w:p>
+            <w:r>
+              <w:t>2</w:t>
+            </w:r>
+          </w:p>
+        </w:tc>
+        <w:tc>
+          <w:tcPr>
+            <w:tcW w:w="4486" w:type="dxa"/>
+          </w:tcPr>
+          <w:p>
+            <w:r>
+              <w:t xml:space="preserve">(Nach Schritt 1) Luzern </w:t>
+            </w:r>
+            <w:r>
+              <w:t xml:space="preserve">mit Maus </w:t>
+            </w:r>
+            <w:r>
+              <w:t>auswählen</w:t>
+            </w:r>
+          </w:p>
+        </w:tc>
+        <w:tc>
+          <w:tcPr>
+            <w:tcW w:w="3021" w:type="dxa"/>
+          </w:tcPr>
+          <w:p>
+            <w:r>
+              <w:t xml:space="preserve">ListBox </w:t>
+            </w:r>
+            <w:r>
+              <w:t>schliesst sich und ausgewählter Wert ist in From-Feld.</w:t>
+            </w:r>
+          </w:p>
+        </w:tc>
+      </w:tr>
+      <w:tr>
+        <w:tc>
+          <w:tcPr>
+            <w:tcW w:w="1555" w:type="dxa"/>
+          </w:tcPr>
+          <w:p>
+            <w:r>
+              <w:t>3</w:t>
+            </w:r>
+          </w:p>
+        </w:tc>
+        <w:tc>
+          <w:tcPr>
+            <w:tcW w:w="4486" w:type="dxa"/>
+          </w:tcPr>
+          <w:p>
+            <w:r>
+              <w:t>Beim To-Feld «Rothenburg Dorf» eingeben</w:t>
+            </w:r>
+            <w:r>
+              <w:t xml:space="preserve"> und mit der Tastatur «Rothenburg, Dorf» auswählen</w:t>
+            </w:r>
+          </w:p>
+        </w:tc>
+        <w:tc>
+          <w:tcPr>
+            <w:tcW w:w="3021" w:type="dxa"/>
+          </w:tcPr>
+          <w:p>
+            <w:r>
+              <w:t xml:space="preserve">ListBox </w:t>
+            </w:r>
+            <w:r>
+              <w:t>schliesst</w:t>
+            </w:r>
+            <w:r>
+              <w:t xml:space="preserve"> sich und ausgewählter Wert ist in To-Feld.</w:t>
+            </w:r>
+          </w:p>
+        </w:tc>
+      </w:tr>
+      <w:tr>
+        <w:tc>
+          <w:tcPr>
+            <w:tcW w:w="1555" w:type="dxa"/>
+          </w:tcPr>
+          <w:p>
+            <w:r>
+              <w:t>4</w:t>
+            </w:r>
+          </w:p>
+        </w:tc>
+        <w:tc>
+          <w:tcPr>
+            <w:tcW w:w="4486" w:type="dxa"/>
+          </w:tcPr>
+          <w:p>
+            <w:r>
+              <w:t xml:space="preserve">(Nach Schritt </w:t>
+            </w:r>
+            <w:r>
+              <w:t>3) Button</w:t>
+            </w:r>
+            <w:r>
+              <w:t>-Now klicken</w:t>
+            </w:r>
+          </w:p>
+        </w:tc>
+        <w:tc>
+          <w:tcPr>
+            <w:tcW w:w="3021" w:type="dxa"/>
+          </w:tcPr>
+          <w:p>
+            <w:r>
+              <w:t xml:space="preserve">Im DataGridView erscheinen </w:t>
+            </w:r>
+            <w:r>
+              <w:t>die aktuellen Verbindungen der zwei Stationen.</w:t>
+            </w:r>
+          </w:p>
+        </w:tc>
+      </w:tr>
+      <w:tr>
+        <w:tc>
+          <w:tcPr>
+            <w:tcW w:w="1555" w:type="dxa"/>
+          </w:tcPr>
+          <w:p>
+            <w:r>
+              <w:t>5</w:t>
+            </w:r>
+          </w:p>
+        </w:tc>
+        <w:tc>
+          <w:tcPr>
+            <w:tcW w:w="4486" w:type="dxa"/>
+          </w:tcPr>
+          <w:p>
+            <w:r>
+              <w:t>Taste Alt + E Drücken</w:t>
+            </w:r>
+          </w:p>
+        </w:tc>
+        <w:tc>
+          <w:tcPr>
+            <w:tcW w:w="3021" w:type="dxa"/>
+          </w:tcPr>
+          <w:p>
+            <w:r>
+              <w:t>Applikation schliesst sich.</w:t>
+            </w:r>
+          </w:p>
+        </w:tc>
+      </w:tr>
+    </w:tbl>
+    <w:p/>
+    <w:p>
+      <w:pPr>
+        <w:pStyle w:val="berschrift2"/>
+      </w:pPr>
+      <w:r>
+        <w:t>Testfall 2:</w:t>
+      </w:r>
+    </w:p>
+    <w:tbl>
+      <w:tblPr>
+        <w:tblStyle w:val="Tabellenraster"/>
+        <w:tblW w:w="0" w:type="auto"/>
+        <w:tblLook w:val="04A0" w:firstRow="1" w:lastRow="0" w:firstColumn="1" w:lastColumn="0" w:noHBand="0" w:noVBand="1"/>
+      </w:tblPr>
+      <w:tblGrid>
+        <w:gridCol w:w="1555"/>
+        <w:gridCol w:w="4486"/>
+        <w:gridCol w:w="3021"/>
+      </w:tblGrid>
+      <w:tr>
+        <w:tc>
+          <w:tcPr>
+            <w:tcW w:w="1555" w:type="dxa"/>
+          </w:tcPr>
+          <w:p>
+            <w:r>
+              <w:t>Schritt</w:t>
+            </w:r>
+          </w:p>
+        </w:tc>
+        <w:tc>
+          <w:tcPr>
+            <w:tcW w:w="4486" w:type="dxa"/>
+          </w:tcPr>
+          <w:p>
+            <w:r>
+              <w:t>Aktivität</w:t>
+            </w:r>
+          </w:p>
+        </w:tc>
+        <w:tc>
+          <w:tcPr>
+            <w:tcW w:w="3021" w:type="dxa"/>
+          </w:tcPr>
+          <w:p>
+            <w:r>
+              <w:t>Erwartetes Resultat</w:t>
+            </w:r>
+          </w:p>
+        </w:tc>
+      </w:tr>
+      <w:tr>
+        <w:tc>
+          <w:tcPr>
+            <w:tcW w:w="1555" w:type="dxa"/>
+          </w:tcPr>
+          <w:p>
+            <w:r>
+              <w:t>1</w:t>
+            </w:r>
+          </w:p>
+        </w:tc>
+        <w:tc>
+          <w:tcPr>
+            <w:tcW w:w="4486" w:type="dxa"/>
+          </w:tcPr>
+          <w:p>
+            <w:r>
+              <w:t>From-Feld mit «Luzern» befüllen, To-Feld mit «Rothenburg, Dorf» befüllen und Datum Dropdown öffnen und 11.Oktober.2017 auswählen</w:t>
+            </w:r>
+          </w:p>
+        </w:tc>
+        <w:tc>
+          <w:tcPr>
+            <w:tcW w:w="3021" w:type="dxa"/>
+          </w:tcPr>
+          <w:p>
+            <w:r>
+              <w:t>Datum 11.Oktober.2017 steht im Datum</w:t>
+            </w:r>
+            <w:r>
+              <w:t>-F</w:t>
+            </w:r>
+            <w:r>
+              <w:t>eld</w:t>
+            </w:r>
+          </w:p>
+        </w:tc>
+      </w:tr>
+      <w:tr>
+        <w:tc>
+          <w:tcPr>
+            <w:tcW w:w="1555" w:type="dxa"/>
+          </w:tcPr>
+          <w:p>
+            <w:r>
+              <w:t>2</w:t>
+            </w:r>
+          </w:p>
+        </w:tc>
+        <w:tc>
+          <w:tcPr>
+            <w:tcW w:w="4486" w:type="dxa"/>
+          </w:tcPr>
+          <w:p>
+            <w:r>
+              <w:t>Im Time Feld 10:50 auswählen (mit Tastatur oder Maus)</w:t>
+            </w:r>
+          </w:p>
+        </w:tc>
+        <w:tc>
+          <w:tcPr>
+            <w:tcW w:w="3021" w:type="dxa"/>
+          </w:tcPr>
+          <w:p>
+            <w:r>
+              <w:t xml:space="preserve">Gesetzte Zeit ist im </w:t>
+            </w:r>
+            <w:r>
+              <w:t>Zeit-Feld</w:t>
+            </w:r>
+            <w:r>
+              <w:t>.</w:t>
+            </w:r>
+          </w:p>
+        </w:tc>
+      </w:tr>
+      <w:tr>
+        <w:tc>
+          <w:tcPr>
+            <w:tcW w:w="1555" w:type="dxa"/>
+          </w:tcPr>
+          <w:p>
+            <w:r>
+              <w:t>3</w:t>
+            </w:r>
+          </w:p>
+        </w:tc>
+        <w:tc>
+          <w:tcPr>
+            <w:tcW w:w="4486" w:type="dxa"/>
+          </w:tcPr>
+          <w:p>
+            <w:r>
+              <w:t xml:space="preserve">On </w:t>
+            </w:r>
+            <w:r>
+              <w:t>Button auswählen</w:t>
+            </w:r>
+          </w:p>
+        </w:tc>
+        <w:tc>
+          <w:tcPr>
+            <w:tcW w:w="3021" w:type="dxa"/>
+          </w:tcPr>
+          <w:p>
+            <w:r>
+              <w:t xml:space="preserve">Farbe </w:t>
+            </w:r>
+            <w:r>
+              <w:t>des ausgewählten Buttons</w:t>
+            </w:r>
+            <w:r>
+              <w:t xml:space="preserve"> wird blau. Der andere Button ist grau.</w:t>
+            </w:r>
+          </w:p>
+        </w:tc>
+      </w:tr>
+      <w:tr>
+        <w:tc>
+          <w:tcPr>
+            <w:tcW w:w="1555" w:type="dxa"/>
+          </w:tcPr>
+          <w:p>
+            <w:r>
+              <w:t>4</w:t>
+            </w:r>
+          </w:p>
+        </w:tc>
+        <w:tc>
+          <w:tcPr>
+            <w:tcW w:w="4486" w:type="dxa"/>
+          </w:tcPr>
+          <w:p>
+            <w:r>
+              <w:t>Search-Button Klicken</w:t>
+            </w:r>
+          </w:p>
+        </w:tc>
+        <w:tc>
+          <w:tcPr>
+            <w:tcW w:w="3021" w:type="dxa"/>
+          </w:tcPr>
+          <w:p>
+            <w:r>
+              <w:t>DataGridView wird mit 4 Datensätzen der entsprechenden Verbindung abgefüllt.</w:t>
+            </w:r>
+          </w:p>
+        </w:tc>
+      </w:tr>
+      <w:tr>
+        <w:tc>
+          <w:tcPr>
+            <w:tcW w:w="1555" w:type="dxa"/>
+          </w:tcPr>
+          <w:p>
+            <w:r>
+              <w:t>5</w:t>
+            </w:r>
+          </w:p>
+        </w:tc>
+        <w:tc>
+          <w:tcPr>
+            <w:tcW w:w="4486" w:type="dxa"/>
+          </w:tcPr>
+          <w:p>
+            <w:r>
+              <w:t>Taste Alt + C Drücken</w:t>
+            </w:r>
+          </w:p>
+        </w:tc>
+        <w:tc>
+          <w:tcPr>
+            <w:tcW w:w="3021" w:type="dxa"/>
+          </w:tcPr>
+          <w:p>
+            <w:r>
+              <w:t>Applikation schliesst sich</w:t>
+            </w:r>
+          </w:p>
+        </w:tc>
+      </w:tr>
+    </w:tbl>
+    <w:p>
+      <w:pPr>
+        <w:pStyle w:val="berschrift2"/>
+      </w:pPr>
+    </w:p>
+    <w:p>
+      <w:pPr>
+        <w:pStyle w:val="berschrift2"/>
+      </w:pPr>
+      <w:r>
+        <w:t>Testfall 3:</w:t>
+      </w:r>
+    </w:p>
+    <w:tbl>
+      <w:tblPr>
+        <w:tblStyle w:val="Tabellenraster"/>
+        <w:tblW w:w="0" w:type="auto"/>
+        <w:tblLook w:val="04A0" w:firstRow="1" w:lastRow="0" w:firstColumn="1" w:lastColumn="0" w:noHBand="0" w:noVBand="1"/>
+      </w:tblPr>
+      <w:tblGrid>
+        <w:gridCol w:w="3020"/>
+        <w:gridCol w:w="3021"/>
+        <w:gridCol w:w="3021"/>
+      </w:tblGrid>
+      <w:tr>
+        <w:tc>
+          <w:tcPr>
+            <w:tcW w:w="3020" w:type="dxa"/>
+          </w:tcPr>
+          <w:p>
+            <w:r>
+              <w:t>Schritt</w:t>
+            </w:r>
+          </w:p>
+        </w:tc>
+        <w:tc>
+          <w:tcPr>
+            <w:tcW w:w="3021" w:type="dxa"/>
+          </w:tcPr>
+          <w:p>
+            <w:r>
+              <w:t>Aktivität</w:t>
+            </w:r>
+          </w:p>
+        </w:tc>
+        <w:tc>
+          <w:tcPr>
+            <w:tcW w:w="3021" w:type="dxa"/>
+          </w:tcPr>
+          <w:p>
+            <w:r>
+              <w:t>Erwartetes Resultat</w:t>
+            </w:r>
+          </w:p>
+        </w:tc>
+      </w:tr>
+      <w:tr>
+        <w:tc>
+          <w:tcPr>
+            <w:tcW w:w="3020" w:type="dxa"/>
+          </w:tcPr>
+          <w:p>
+            <w:r>
+              <w:t>1</w:t>
+            </w:r>
+          </w:p>
+        </w:tc>
+        <w:tc>
+          <w:tcPr>
+            <w:tcW w:w="3021" w:type="dxa"/>
+          </w:tcPr>
+          <w:p>
+            <w:r>
+              <w:t xml:space="preserve">Button «Search </w:t>
+            </w:r>
+            <w:proofErr w:type="spellStart"/>
+            <w:r>
+              <w:t>for</w:t>
+            </w:r>
+            <w:proofErr w:type="spellEnd"/>
+            <w:r>
+              <w:t xml:space="preserve"> Station» drücken</w:t>
+            </w:r>
+          </w:p>
+        </w:tc>
+        <w:tc>
+          <w:tcPr>
+            <w:tcW w:w="3021" w:type="dxa"/>
+          </w:tcPr>
+          <w:p>
+            <w:r>
+              <w:t>Stationsansicht öffnet sich.</w:t>
+            </w:r>
+          </w:p>
+        </w:tc>
+      </w:tr>
+      <w:tr>
+        <w:tc>
+          <w:tcPr>
+            <w:tcW w:w="3020" w:type="dxa"/>
+          </w:tcPr>
+          <w:p>
+            <w:r>
+              <w:t>2</w:t>
+            </w:r>
+          </w:p>
+        </w:tc>
+        <w:tc>
+          <w:tcPr>
+            <w:tcW w:w="3021" w:type="dxa"/>
+          </w:tcPr>
+          <w:p>
+            <w:r>
+              <w:t>Bei Station «Luz» eingeben und bei der ListBox Luzern auswählen</w:t>
+            </w:r>
+          </w:p>
+        </w:tc>
+        <w:tc>
+          <w:tcPr>
+            <w:tcW w:w="3021" w:type="dxa"/>
+          </w:tcPr>
+          <w:p>
+            <w:r>
+              <w:t>Im Station-Feld ist der ausgewählte Wert.</w:t>
+            </w:r>
+          </w:p>
+        </w:tc>
+      </w:tr>
+      <w:tr>
+        <w:tc>
+          <w:tcPr>
+            <w:tcW w:w="3020" w:type="dxa"/>
+          </w:tcPr>
+          <w:p>
+            <w:r>
+              <w:t>3</w:t>
+            </w:r>
+          </w:p>
+        </w:tc>
+        <w:tc>
+          <w:tcPr>
+            <w:tcW w:w="3021" w:type="dxa"/>
+          </w:tcPr>
+          <w:p>
+            <w:r>
+              <w:t>Button «Search» klicken</w:t>
+            </w:r>
+          </w:p>
+        </w:tc>
+        <w:tc>
+          <w:tcPr>
+            <w:tcW w:w="3021" w:type="dxa"/>
+          </w:tcPr>
+          <w:p>
+            <w:r>
+              <w:t xml:space="preserve">DataGridView wird mit den </w:t>
+            </w:r>
+            <w:r>
+              <w:t>aktuellen</w:t>
+            </w:r>
+            <w:r>
+              <w:t xml:space="preserve"> </w:t>
+            </w:r>
+            <w:r>
+              <w:t>Stationsverbindungen abgefüllt.</w:t>
+            </w:r>
+          </w:p>
+        </w:tc>
+      </w:tr>
+    </w:tbl>
+    <w:p/>
+    <w:p>
+      <w:pPr>
+        <w:pStyle w:val="berschrift1"/>
+      </w:pPr>
+      <w:r>
+        <w:t>Installationsanleitung:</w:t>
+      </w:r>
+    </w:p>
+    <w:p>
+      <w:pPr>
+        <w:pStyle w:val="berschrift1"/>
+      </w:pPr>
+      <w:r>
+        <w:t>SelfmadeFunctions:</w:t>
+      </w:r>
+    </w:p>
+    <w:p/>
+    <w:p>
+      <w:pPr>
+        <w:pStyle w:val="berschrift1"/>
+      </w:pPr>
+      <w:r>
+        <w:t>Programmierrichtlinien:</w:t>
+      </w:r>
+    </w:p>
+    <w:p>
+      <w:pPr>
+        <w:pStyle w:val="berschrift2"/>
+      </w:pPr>
+      <w:r>
         <w:t>Namenskonventionen</w:t>
       </w:r>
       <w:r>
@@ -25,7 +1499,7 @@
       <w:r>
         <w:t xml:space="preserve">Alle Variablen fangen mit einem kleinen Buchstaben an und mit </w:t>
       </w:r>
-      <w:hyperlink r:id="rId4" w:history="1">
+      <w:hyperlink r:id="rId10" w:history="1">
         <w:r>
           <w:rPr>
             <w:rStyle w:val="Hyperlink"/>
@@ -64,7 +1538,7 @@
                     <pic:cNvPicPr/>
                   </pic:nvPicPr>
                   <pic:blipFill>
-                    <a:blip r:embed="rId5">
+                    <a:blip r:embed="rId11">
                       <a:extLst>
                         <a:ext uri="{28A0092B-C50C-407E-A947-70E740481C1C}">
                           <a14:useLocalDpi xmlns:a14="http://schemas.microsoft.com/office/drawing/2010/main" val="0"/>
@@ -214,13 +1688,8 @@
       <w:proofErr w:type="spellEnd"/>
     </w:p>
     <w:p>
-      <w:proofErr w:type="spellStart"/>
-      <w:r>
-        <w:t>DataGridView</w:t>
-      </w:r>
-      <w:proofErr w:type="spellEnd"/>
-      <w:r>
-        <w:t xml:space="preserve"> beginnen mit: </w:t>
+      <w:r>
+        <w:t xml:space="preserve">DataGridView beginnen mit: </w:t>
       </w:r>
       <w:proofErr w:type="spellStart"/>
       <w:r>
@@ -322,6 +1791,7 @@
           <w:noProof/>
           <w:lang w:eastAsia="de-CH"/>
         </w:rPr>
+        <w:lastRenderedPageBreak/>
         <w:drawing>
           <wp:inline distT="0" distB="0" distL="0" distR="0">
             <wp:extent cx="3141453" cy="1447800"/>
@@ -338,7 +1808,7 @@
                     <pic:cNvPicPr/>
                   </pic:nvPicPr>
                   <pic:blipFill>
-                    <a:blip r:embed="rId6">
+                    <a:blip r:embed="rId12">
                       <a:extLst>
                         <a:ext uri="{28A0092B-C50C-407E-A947-70E740481C1C}">
                           <a14:useLocalDpi xmlns:a14="http://schemas.microsoft.com/office/drawing/2010/main" val="0"/>
@@ -392,7 +1862,7 @@
                     <pic:cNvPicPr/>
                   </pic:nvPicPr>
                   <pic:blipFill>
-                    <a:blip r:embed="rId7">
+                    <a:blip r:embed="rId13">
                       <a:extLst>
                         <a:ext uri="{28A0092B-C50C-407E-A947-70E740481C1C}">
                           <a14:useLocalDpi xmlns:a14="http://schemas.microsoft.com/office/drawing/2010/main" val="0"/>
@@ -420,8 +1890,12 @@
       </w:r>
     </w:p>
     <w:p>
-      <w:r>
-        <w:lastRenderedPageBreak/>
+      <w:pPr>
+        <w:jc w:val="right"/>
+      </w:pPr>
+    </w:p>
+    <w:p>
+      <w:r>
         <w:t xml:space="preserve">Zur </w:t>
       </w:r>
       <w:r>
@@ -469,7 +1943,7 @@
                     <pic:cNvPicPr/>
                   </pic:nvPicPr>
                   <pic:blipFill>
-                    <a:blip r:embed="rId8">
+                    <a:blip r:embed="rId14">
                       <a:extLst>
                         <a:ext uri="{28A0092B-C50C-407E-A947-70E740481C1C}">
                           <a14:useLocalDpi xmlns:a14="http://schemas.microsoft.com/office/drawing/2010/main" val="0"/>
@@ -555,10 +2029,10 @@
       <w:r>
         <w:t>Vorbedingung:</w:t>
       </w:r>
-      <w:bookmarkStart w:id="0" w:name="_GoBack"/>
-      <w:bookmarkEnd w:id="0"/>
     </w:p>
     <w:sectPr>
+      <w:headerReference w:type="default" r:id="rId15"/>
+      <w:footerReference w:type="default" r:id="rId16"/>
       <w:pgSz w:w="11906" w:h="16838"/>
       <w:pgMar w:top="1417" w:right="1417" w:bottom="1134" w:left="1417" w:header="708" w:footer="708" w:gutter="0"/>
       <w:cols w:space="708"/>
@@ -566,6 +2040,135 @@
     </w:sectPr>
   </w:body>
 </w:document>
+</file>
+
+<file path=word/endnotes.xml><?xml version="1.0" encoding="utf-8"?>
+<w:endnotes xmlns:wpc="http://schemas.microsoft.com/office/word/2010/wordprocessingCanvas" xmlns:cx="http://schemas.microsoft.com/office/drawing/2014/chartex" xmlns:cx1="http://schemas.microsoft.com/office/drawing/2015/9/8/chartex" xmlns:cx2="http://schemas.microsoft.com/office/drawing/2015/10/21/chartex" xmlns:cx3="http://schemas.microsoft.com/office/drawing/2016/5/9/chartex" xmlns:cx4="http://schemas.microsoft.com/office/drawing/2016/5/10/chartex" xmlns:cx5="http://schemas.microsoft.com/office/drawing/2016/5/11/chartex" xmlns:cx6="http://schemas.microsoft.com/office/drawing/2016/5/12/chartex" xmlns:cx7="http://schemas.microsoft.com/office/drawing/2016/5/13/chartex" xmlns:cx8="http://schemas.microsoft.com/office/drawing/2016/5/14/chartex" xmlns:mc="http://schemas.openxmlformats.org/markup-compatibility/2006" xmlns:o="urn:schemas-microsoft-com:office:office" xmlns:r="http://schemas.openxmlformats.org/officeDocument/2006/relationships" xmlns:m="http://schemas.openxmlformats.org/officeDocument/2006/math" xmlns:v="urn:schemas-microsoft-com:vml" xmlns:wp14="http://schemas.microsoft.com/office/word/2010/wordprocessingDrawing" xmlns:wp="http://schemas.openxmlformats.org/drawingml/2006/wordprocessingDrawing" xmlns:w10="urn:schemas-microsoft-com:office:word" xmlns:w="http://schemas.openxmlformats.org/wordprocessingml/2006/main" xmlns:w14="http://schemas.microsoft.com/office/word/2010/wordml" xmlns:w15="http://schemas.microsoft.com/office/word/2012/wordml" xmlns:w16se="http://schemas.microsoft.com/office/word/2015/wordml/symex" xmlns:wpg="http://schemas.microsoft.com/office/word/2010/wordprocessingGroup" xmlns:wpi="http://schemas.microsoft.com/office/word/2010/wordprocessingInk" xmlns:wne="http://schemas.microsoft.com/office/word/2006/wordml" xmlns:wps="http://schemas.microsoft.com/office/word/2010/wordprocessingShape" mc:Ignorable="w14 w15 w16se wp14">
+  <w:endnote w:type="separator" w:id="-1">
+    <w:p>
+      <w:pPr>
+        <w:spacing w:after="0" w:line="240" w:lineRule="auto"/>
+      </w:pPr>
+      <w:r>
+        <w:separator/>
+      </w:r>
+    </w:p>
+  </w:endnote>
+  <w:endnote w:type="continuationSeparator" w:id="0">
+    <w:p>
+      <w:pPr>
+        <w:spacing w:after="0" w:line="240" w:lineRule="auto"/>
+      </w:pPr>
+      <w:r>
+        <w:continuationSeparator/>
+      </w:r>
+    </w:p>
+  </w:endnote>
+</w:endnotes>
+</file>
+
+<file path=word/footer1.xml><?xml version="1.0" encoding="utf-8"?>
+<w:ftr xmlns:wpc="http://schemas.microsoft.com/office/word/2010/wordprocessingCanvas" xmlns:cx="http://schemas.microsoft.com/office/drawing/2014/chartex" xmlns:cx1="http://schemas.microsoft.com/office/drawing/2015/9/8/chartex" xmlns:cx2="http://schemas.microsoft.com/office/drawing/2015/10/21/chartex" xmlns:cx3="http://schemas.microsoft.com/office/drawing/2016/5/9/chartex" xmlns:cx4="http://schemas.microsoft.com/office/drawing/2016/5/10/chartex" xmlns:cx5="http://schemas.microsoft.com/office/drawing/2016/5/11/chartex" xmlns:cx6="http://schemas.microsoft.com/office/drawing/2016/5/12/chartex" xmlns:cx7="http://schemas.microsoft.com/office/drawing/2016/5/13/chartex" xmlns:cx8="http://schemas.microsoft.com/office/drawing/2016/5/14/chartex" xmlns:mc="http://schemas.openxmlformats.org/markup-compatibility/2006" xmlns:o="urn:schemas-microsoft-com:office:office" xmlns:r="http://schemas.openxmlformats.org/officeDocument/2006/relationships" xmlns:m="http://schemas.openxmlformats.org/officeDocument/2006/math" xmlns:v="urn:schemas-microsoft-com:vml" xmlns:wp14="http://schemas.microsoft.com/office/word/2010/wordprocessingDrawing" xmlns:wp="http://schemas.openxmlformats.org/drawingml/2006/wordprocessingDrawing" xmlns:w10="urn:schemas-microsoft-com:office:word" xmlns:w="http://schemas.openxmlformats.org/wordprocessingml/2006/main" xmlns:w14="http://schemas.microsoft.com/office/word/2010/wordml" xmlns:w15="http://schemas.microsoft.com/office/word/2012/wordml" xmlns:w16se="http://schemas.microsoft.com/office/word/2015/wordml/symex" xmlns:wpg="http://schemas.microsoft.com/office/word/2010/wordprocessingGroup" xmlns:wpi="http://schemas.microsoft.com/office/word/2010/wordprocessingInk" xmlns:wne="http://schemas.microsoft.com/office/word/2006/wordml" xmlns:wps="http://schemas.microsoft.com/office/word/2010/wordprocessingShape" mc:Ignorable="w14 w15 w16se wp14">
+  <w:sdt>
+    <w:sdtPr>
+      <w:id w:val="-174259574"/>
+      <w:docPartObj>
+        <w:docPartGallery w:val="Page Numbers (Bottom of Page)"/>
+        <w:docPartUnique/>
+      </w:docPartObj>
+    </w:sdtPr>
+    <w:sdtContent>
+      <w:p>
+        <w:pPr>
+          <w:pStyle w:val="Fuzeile"/>
+          <w:jc w:val="right"/>
+        </w:pPr>
+        <w:r>
+          <w:fldChar w:fldCharType="begin"/>
+        </w:r>
+        <w:r>
+          <w:instrText>PAGE   \* MERGEFORMAT</w:instrText>
+        </w:r>
+        <w:r>
+          <w:fldChar w:fldCharType="separate"/>
+        </w:r>
+        <w:r>
+          <w:rPr>
+            <w:noProof/>
+            <w:lang w:val="de-DE"/>
+          </w:rPr>
+          <w:t>7</w:t>
+        </w:r>
+        <w:r>
+          <w:fldChar w:fldCharType="end"/>
+        </w:r>
+      </w:p>
+    </w:sdtContent>
+  </w:sdt>
+  <w:p>
+    <w:pPr>
+      <w:pStyle w:val="Fuzeile"/>
+    </w:pPr>
+    <w:r>
+      <w:t>23.05.2017</w:t>
+    </w:r>
+    <w:r>
+      <w:tab/>
+      <w:t>Marco Frautschi</w:t>
+    </w:r>
+    <w:r>
+      <w:tab/>
+    </w:r>
+  </w:p>
+</w:ftr>
+</file>
+
+<file path=word/footnotes.xml><?xml version="1.0" encoding="utf-8"?>
+<w:footnotes xmlns:wpc="http://schemas.microsoft.com/office/word/2010/wordprocessingCanvas" xmlns:cx="http://schemas.microsoft.com/office/drawing/2014/chartex" xmlns:cx1="http://schemas.microsoft.com/office/drawing/2015/9/8/chartex" xmlns:cx2="http://schemas.microsoft.com/office/drawing/2015/10/21/chartex" xmlns:cx3="http://schemas.microsoft.com/office/drawing/2016/5/9/chartex" xmlns:cx4="http://schemas.microsoft.com/office/drawing/2016/5/10/chartex" xmlns:cx5="http://schemas.microsoft.com/office/drawing/2016/5/11/chartex" xmlns:cx6="http://schemas.microsoft.com/office/drawing/2016/5/12/chartex" xmlns:cx7="http://schemas.microsoft.com/office/drawing/2016/5/13/chartex" xmlns:cx8="http://schemas.microsoft.com/office/drawing/2016/5/14/chartex" xmlns:mc="http://schemas.openxmlformats.org/markup-compatibility/2006" xmlns:o="urn:schemas-microsoft-com:office:office" xmlns:r="http://schemas.openxmlformats.org/officeDocument/2006/relationships" xmlns:m="http://schemas.openxmlformats.org/officeDocument/2006/math" xmlns:v="urn:schemas-microsoft-com:vml" xmlns:wp14="http://schemas.microsoft.com/office/word/2010/wordprocessingDrawing" xmlns:wp="http://schemas.openxmlformats.org/drawingml/2006/wordprocessingDrawing" xmlns:w10="urn:schemas-microsoft-com:office:word" xmlns:w="http://schemas.openxmlformats.org/wordprocessingml/2006/main" xmlns:w14="http://schemas.microsoft.com/office/word/2010/wordml" xmlns:w15="http://schemas.microsoft.com/office/word/2012/wordml" xmlns:w16se="http://schemas.microsoft.com/office/word/2015/wordml/symex" xmlns:wpg="http://schemas.microsoft.com/office/word/2010/wordprocessingGroup" xmlns:wpi="http://schemas.microsoft.com/office/word/2010/wordprocessingInk" xmlns:wne="http://schemas.microsoft.com/office/word/2006/wordml" xmlns:wps="http://schemas.microsoft.com/office/word/2010/wordprocessingShape" mc:Ignorable="w14 w15 w16se wp14">
+  <w:footnote w:type="separator" w:id="-1">
+    <w:p>
+      <w:pPr>
+        <w:spacing w:after="0" w:line="240" w:lineRule="auto"/>
+      </w:pPr>
+      <w:r>
+        <w:separator/>
+      </w:r>
+    </w:p>
+  </w:footnote>
+  <w:footnote w:type="continuationSeparator" w:id="0">
+    <w:p>
+      <w:pPr>
+        <w:spacing w:after="0" w:line="240" w:lineRule="auto"/>
+      </w:pPr>
+      <w:r>
+        <w:continuationSeparator/>
+      </w:r>
+    </w:p>
+  </w:footnote>
+</w:footnotes>
+</file>
+
+<file path=word/header1.xml><?xml version="1.0" encoding="utf-8"?>
+<w:hdr xmlns:wpc="http://schemas.microsoft.com/office/word/2010/wordprocessingCanvas" xmlns:cx="http://schemas.microsoft.com/office/drawing/2014/chartex" xmlns:cx1="http://schemas.microsoft.com/office/drawing/2015/9/8/chartex" xmlns:cx2="http://schemas.microsoft.com/office/drawing/2015/10/21/chartex" xmlns:cx3="http://schemas.microsoft.com/office/drawing/2016/5/9/chartex" xmlns:cx4="http://schemas.microsoft.com/office/drawing/2016/5/10/chartex" xmlns:cx5="http://schemas.microsoft.com/office/drawing/2016/5/11/chartex" xmlns:cx6="http://schemas.microsoft.com/office/drawing/2016/5/12/chartex" xmlns:cx7="http://schemas.microsoft.com/office/drawing/2016/5/13/chartex" xmlns:cx8="http://schemas.microsoft.com/office/drawing/2016/5/14/chartex" xmlns:mc="http://schemas.openxmlformats.org/markup-compatibility/2006" xmlns:o="urn:schemas-microsoft-com:office:office" xmlns:r="http://schemas.openxmlformats.org/officeDocument/2006/relationships" xmlns:m="http://schemas.openxmlformats.org/officeDocument/2006/math" xmlns:v="urn:schemas-microsoft-com:vml" xmlns:wp14="http://schemas.microsoft.com/office/word/2010/wordprocessingDrawing" xmlns:wp="http://schemas.openxmlformats.org/drawingml/2006/wordprocessingDrawing" xmlns:w10="urn:schemas-microsoft-com:office:word" xmlns:w="http://schemas.openxmlformats.org/wordprocessingml/2006/main" xmlns:w14="http://schemas.microsoft.com/office/word/2010/wordml" xmlns:w15="http://schemas.microsoft.com/office/word/2012/wordml" xmlns:w16se="http://schemas.microsoft.com/office/word/2015/wordml/symex" xmlns:wpg="http://schemas.microsoft.com/office/word/2010/wordprocessingGroup" xmlns:wpi="http://schemas.microsoft.com/office/word/2010/wordprocessingInk" xmlns:wne="http://schemas.microsoft.com/office/word/2006/wordml" xmlns:wps="http://schemas.microsoft.com/office/word/2010/wordprocessingShape" mc:Ignorable="w14 w15 w16se wp14">
+  <w:p>
+    <w:pPr>
+      <w:pStyle w:val="Kopfzeile"/>
+    </w:pPr>
+    <w:r>
+      <w:t>ÜK Adligenswil</w:t>
+    </w:r>
+    <w:r>
+      <w:tab/>
+    </w:r>
+    <w:r>
+      <w:t>Objektorientiert Programmieren</w:t>
+    </w:r>
+    <w:r>
+      <w:tab/>
+      <w:t>M318</w:t>
+    </w:r>
+  </w:p>
+</w:hdr>
 </file>
 
 <file path=word/styles.xml><?xml version="1.0" encoding="utf-8"?>
@@ -1154,6 +2757,69 @@
       <w:szCs w:val="32"/>
     </w:rPr>
   </w:style>
+  <w:style w:type="paragraph" w:styleId="Kopfzeile">
+    <w:name w:val="header"/>
+    <w:basedOn w:val="Standard"/>
+    <w:link w:val="KopfzeileZchn"/>
+    <w:uiPriority w:val="99"/>
+    <w:unhideWhenUsed/>
+    <w:rsid w:val="007A719E"/>
+    <w:pPr>
+      <w:tabs>
+        <w:tab w:val="center" w:pos="4536"/>
+        <w:tab w:val="right" w:pos="9072"/>
+      </w:tabs>
+      <w:spacing w:after="0" w:line="240" w:lineRule="auto"/>
+    </w:pPr>
+  </w:style>
+  <w:style w:type="character" w:customStyle="1" w:styleId="KopfzeileZchn">
+    <w:name w:val="Kopfzeile Zchn"/>
+    <w:basedOn w:val="Absatz-Standardschriftart"/>
+    <w:link w:val="Kopfzeile"/>
+    <w:uiPriority w:val="99"/>
+    <w:rsid w:val="007A719E"/>
+  </w:style>
+  <w:style w:type="paragraph" w:styleId="Fuzeile">
+    <w:name w:val="footer"/>
+    <w:basedOn w:val="Standard"/>
+    <w:link w:val="FuzeileZchn"/>
+    <w:uiPriority w:val="99"/>
+    <w:unhideWhenUsed/>
+    <w:rsid w:val="007A719E"/>
+    <w:pPr>
+      <w:tabs>
+        <w:tab w:val="center" w:pos="4536"/>
+        <w:tab w:val="right" w:pos="9072"/>
+      </w:tabs>
+      <w:spacing w:after="0" w:line="240" w:lineRule="auto"/>
+    </w:pPr>
+  </w:style>
+  <w:style w:type="character" w:customStyle="1" w:styleId="FuzeileZchn">
+    <w:name w:val="Fußzeile Zchn"/>
+    <w:basedOn w:val="Absatz-Standardschriftart"/>
+    <w:link w:val="Fuzeile"/>
+    <w:uiPriority w:val="99"/>
+    <w:rsid w:val="007A719E"/>
+  </w:style>
+  <w:style w:type="table" w:styleId="Tabellenraster">
+    <w:name w:val="Table Grid"/>
+    <w:basedOn w:val="NormaleTabelle"/>
+    <w:uiPriority w:val="39"/>
+    <w:rsid w:val="004D2C9F"/>
+    <w:pPr>
+      <w:spacing w:after="0" w:line="240" w:lineRule="auto"/>
+    </w:pPr>
+    <w:tblPr>
+      <w:tblBorders>
+        <w:top w:val="single" w:sz="4" w:space="0" w:color="auto"/>
+        <w:left w:val="single" w:sz="4" w:space="0" w:color="auto"/>
+        <w:bottom w:val="single" w:sz="4" w:space="0" w:color="auto"/>
+        <w:right w:val="single" w:sz="4" w:space="0" w:color="auto"/>
+        <w:insideH w:val="single" w:sz="4" w:space="0" w:color="auto"/>
+        <w:insideV w:val="single" w:sz="4" w:space="0" w:color="auto"/>
+      </w:tblBorders>
+    </w:tblPr>
+  </w:style>
 </w:styles>
 </file>
 
@@ -1450,4 +3116,16 @@
     </a:ext>
   </a:extLst>
 </a:theme>
+</file>
+
+<file path=customXml/item1.xml><?xml version="1.0" encoding="utf-8"?>
+<b:Sources xmlns:b="http://schemas.openxmlformats.org/officeDocument/2006/bibliography" xmlns="http://schemas.openxmlformats.org/officeDocument/2006/bibliography" SelectedStyle="\APASixthEditionOfficeOnline.xsl" StyleName="APA" Version="6"/>
+</file>
+
+<file path=customXml/itemProps1.xml><?xml version="1.0" encoding="utf-8"?>
+<ds:datastoreItem xmlns:ds="http://schemas.openxmlformats.org/officeDocument/2006/customXml" ds:itemID="{8D97C064-2252-4532-86EB-1E3E6F1406E3}">
+  <ds:schemaRefs>
+    <ds:schemaRef ds:uri="http://schemas.openxmlformats.org/officeDocument/2006/bibliography"/>
+  </ds:schemaRefs>
+</ds:datastoreItem>
 </file>
</xml_diff>

<commit_message>
Bugfixes & Language Control & Setup
</commit_message>
<xml_diff>
--- a/doc/AdvancedTravel_Doc.docx
+++ b/doc/AdvancedTravel_Doc.docx
@@ -2,6 +2,8 @@
 <file path=word/document.xml><?xml version="1.0" encoding="utf-8"?>
 <w:document xmlns:wpc="http://schemas.microsoft.com/office/word/2010/wordprocessingCanvas" xmlns:cx="http://schemas.microsoft.com/office/drawing/2014/chartex" xmlns:cx1="http://schemas.microsoft.com/office/drawing/2015/9/8/chartex" xmlns:cx2="http://schemas.microsoft.com/office/drawing/2015/10/21/chartex" xmlns:cx3="http://schemas.microsoft.com/office/drawing/2016/5/9/chartex" xmlns:cx4="http://schemas.microsoft.com/office/drawing/2016/5/10/chartex" xmlns:cx5="http://schemas.microsoft.com/office/drawing/2016/5/11/chartex" xmlns:cx6="http://schemas.microsoft.com/office/drawing/2016/5/12/chartex" xmlns:cx7="http://schemas.microsoft.com/office/drawing/2016/5/13/chartex" xmlns:cx8="http://schemas.microsoft.com/office/drawing/2016/5/14/chartex" xmlns:mc="http://schemas.openxmlformats.org/markup-compatibility/2006" xmlns:o="urn:schemas-microsoft-com:office:office" xmlns:r="http://schemas.openxmlformats.org/officeDocument/2006/relationships" xmlns:m="http://schemas.openxmlformats.org/officeDocument/2006/math" xmlns:v="urn:schemas-microsoft-com:vml" xmlns:wp14="http://schemas.microsoft.com/office/word/2010/wordprocessingDrawing" xmlns:wp="http://schemas.openxmlformats.org/drawingml/2006/wordprocessingDrawing" xmlns:w10="urn:schemas-microsoft-com:office:word" xmlns:w="http://schemas.openxmlformats.org/wordprocessingml/2006/main" xmlns:w14="http://schemas.microsoft.com/office/word/2010/wordml" xmlns:w15="http://schemas.microsoft.com/office/word/2012/wordml" xmlns:w16se="http://schemas.microsoft.com/office/word/2015/wordml/symex" xmlns:wpg="http://schemas.microsoft.com/office/word/2010/wordprocessingGroup" xmlns:wpi="http://schemas.microsoft.com/office/word/2010/wordprocessingInk" xmlns:wne="http://schemas.microsoft.com/office/word/2006/wordml" xmlns:wps="http://schemas.microsoft.com/office/word/2010/wordprocessingShape" mc:Ignorable="w14 w15 w16se wp14">
   <w:body>
+    <w:bookmarkStart w:id="0" w:name="_Hlk483314226" w:displacedByCustomXml="next"/>
+    <w:bookmarkEnd w:id="0" w:displacedByCustomXml="next"/>
     <w:sdt>
       <w:sdtPr>
         <w:rPr>
@@ -166,39 +168,8 @@
                                         <w:szCs w:val="36"/>
                                         <w:lang w:val="fr-CH"/>
                                       </w:rPr>
-                                      <w:t xml:space="preserve">M318 </w:t>
+                                      <w:t>M318 Objektbasiert Programmieren</w:t>
                                     </w:r>
-                                    <w:proofErr w:type="spellStart"/>
-                                    <w:r>
-                                      <w:rPr>
-                                        <w:color w:val="4472C4" w:themeColor="accent1"/>
-                                        <w:sz w:val="36"/>
-                                        <w:szCs w:val="36"/>
-                                        <w:lang w:val="fr-CH"/>
-                                      </w:rPr>
-                                      <w:t>Objektbasiert</w:t>
-                                    </w:r>
-                                    <w:proofErr w:type="spellEnd"/>
-                                    <w:r>
-                                      <w:rPr>
-                                        <w:color w:val="4472C4" w:themeColor="accent1"/>
-                                        <w:sz w:val="36"/>
-                                        <w:szCs w:val="36"/>
-                                        <w:lang w:val="fr-CH"/>
-                                      </w:rPr>
-                                      <w:t xml:space="preserve"> </w:t>
-                                    </w:r>
-                                    <w:proofErr w:type="spellStart"/>
-                                    <w:r>
-                                      <w:rPr>
-                                        <w:color w:val="4472C4" w:themeColor="accent1"/>
-                                        <w:sz w:val="36"/>
-                                        <w:szCs w:val="36"/>
-                                        <w:lang w:val="fr-CH"/>
-                                      </w:rPr>
-                                      <w:t>Programmieren</w:t>
-                                    </w:r>
-                                    <w:proofErr w:type="spellEnd"/>
                                   </w:sdtContent>
                                 </w:sdt>
                                 <w:r>
@@ -323,39 +294,8 @@
                                   <w:szCs w:val="36"/>
                                   <w:lang w:val="fr-CH"/>
                                 </w:rPr>
-                                <w:t xml:space="preserve">M318 </w:t>
+                                <w:t>M318 Objektbasiert Programmieren</w:t>
                               </w:r>
-                              <w:proofErr w:type="spellStart"/>
-                              <w:r>
-                                <w:rPr>
-                                  <w:color w:val="4472C4" w:themeColor="accent1"/>
-                                  <w:sz w:val="36"/>
-                                  <w:szCs w:val="36"/>
-                                  <w:lang w:val="fr-CH"/>
-                                </w:rPr>
-                                <w:t>Objektbasiert</w:t>
-                              </w:r>
-                              <w:proofErr w:type="spellEnd"/>
-                              <w:r>
-                                <w:rPr>
-                                  <w:color w:val="4472C4" w:themeColor="accent1"/>
-                                  <w:sz w:val="36"/>
-                                  <w:szCs w:val="36"/>
-                                  <w:lang w:val="fr-CH"/>
-                                </w:rPr>
-                                <w:t xml:space="preserve"> </w:t>
-                              </w:r>
-                              <w:proofErr w:type="spellStart"/>
-                              <w:r>
-                                <w:rPr>
-                                  <w:color w:val="4472C4" w:themeColor="accent1"/>
-                                  <w:sz w:val="36"/>
-                                  <w:szCs w:val="36"/>
-                                  <w:lang w:val="fr-CH"/>
-                                </w:rPr>
-                                <w:t>Programmieren</w:t>
-                              </w:r>
-                              <w:proofErr w:type="spellEnd"/>
                             </w:sdtContent>
                           </w:sdt>
                           <w:r>
@@ -892,7 +832,7 @@
               </mc:Choice>
               <mc:Fallback>
                 <w:pict>
-                  <v:group w14:anchorId="0E15F3A7" id="Gruppe 2" o:spid="_x0000_s1026" style="position:absolute;margin-left:0;margin-top:0;width:432.65pt;height:448.55pt;z-index:-251656192;mso-width-percent:706;mso-height-percent:566;mso-left-percent:220;mso-top-percent:300;mso-position-horizontal-relative:page;mso-position-vertical-relative:page;mso-width-percent:706;mso-height-percent:566;mso-left-percent:220;mso-top-percent:300" coordsize="43291,44910" o:gfxdata="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">
+                  <v:group w14:anchorId="504D2707" id="Gruppe 2" o:spid="_x0000_s1026" style="position:absolute;margin-left:0;margin-top:0;width:432.65pt;height:448.55pt;z-index:-251656192;mso-width-percent:706;mso-height-percent:566;mso-left-percent:220;mso-top-percent:300;mso-position-horizontal-relative:page;mso-position-vertical-relative:page;mso-width-percent:706;mso-height-percent:566;mso-left-percent:220;mso-top-percent:300" coordsize="43291,44910" o:gfxdata="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">
                     <o:lock v:ext="edit" aspectratio="t"/>
                     <v:shape id="Freihandform 64" o:spid="_x0000_s1027" style="position:absolute;left:15017;width:28274;height:28352;visibility:visible;mso-wrap-style:square;v-text-anchor:top" coordsize="1781,1786" o:gfxdata="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" path="m4,1786l,1782,1776,r5,5l4,1786xe" filled="f" stroked="f">
                       <v:path arrowok="t" o:connecttype="custom" o:connectlocs="6350,2835275;0,2828925;2819400,0;2827338,7938;6350,2835275" o:connectangles="0,0,0,0,0"/>
@@ -1151,13 +1091,1547 @@
       </w:sdtContent>
     </w:sdt>
     <w:p/>
+    <w:p/>
+    <w:sdt>
+      <w:sdtPr>
+        <w:rPr>
+          <w:lang w:val="de-DE"/>
+        </w:rPr>
+        <w:id w:val="1557741682"/>
+        <w:docPartObj>
+          <w:docPartGallery w:val="Table of Contents"/>
+          <w:docPartUnique/>
+        </w:docPartObj>
+      </w:sdtPr>
+      <w:sdtEndPr>
+        <w:rPr>
+          <w:rFonts w:asciiTheme="minorHAnsi" w:eastAsiaTheme="minorHAnsi" w:hAnsiTheme="minorHAnsi" w:cstheme="minorBidi"/>
+          <w:b/>
+          <w:bCs/>
+          <w:color w:val="auto"/>
+          <w:sz w:val="22"/>
+          <w:szCs w:val="22"/>
+          <w:lang w:eastAsia="en-US"/>
+        </w:rPr>
+      </w:sdtEndPr>
+      <w:sdtContent>
+        <w:p>
+          <w:pPr>
+            <w:pStyle w:val="Inhaltsverzeichnisberschrift"/>
+          </w:pPr>
+          <w:r>
+            <w:rPr>
+              <w:lang w:val="de-DE"/>
+            </w:rPr>
+            <w:t>Inhaltsverzeichnis</w:t>
+          </w:r>
+        </w:p>
+        <w:p>
+          <w:pPr>
+            <w:pStyle w:val="Verzeichnis1"/>
+            <w:tabs>
+              <w:tab w:val="right" w:leader="dot" w:pos="9062"/>
+            </w:tabs>
+            <w:rPr>
+              <w:rFonts w:eastAsiaTheme="minorEastAsia"/>
+              <w:noProof/>
+              <w:lang w:eastAsia="de-CH"/>
+            </w:rPr>
+          </w:pPr>
+          <w:r>
+            <w:fldChar w:fldCharType="begin"/>
+          </w:r>
+          <w:r>
+            <w:instrText xml:space="preserve"> TOC \o "1-3" \h \z \u </w:instrText>
+          </w:r>
+          <w:r>
+            <w:fldChar w:fldCharType="separate"/>
+          </w:r>
+          <w:hyperlink w:anchor="_Toc483314247" w:history="1">
+            <w:r>
+              <w:rPr>
+                <w:rStyle w:val="Hyperlink"/>
+                <w:noProof/>
+              </w:rPr>
+              <w:t>Einleitung:</w:t>
+            </w:r>
+            <w:r>
+              <w:rPr>
+                <w:noProof/>
+                <w:webHidden/>
+              </w:rPr>
+              <w:tab/>
+            </w:r>
+            <w:r>
+              <w:rPr>
+                <w:noProof/>
+                <w:webHidden/>
+              </w:rPr>
+              <w:fldChar w:fldCharType="begin"/>
+            </w:r>
+            <w:r>
+              <w:rPr>
+                <w:noProof/>
+                <w:webHidden/>
+              </w:rPr>
+              <w:instrText xml:space="preserve"> PAGEREF _Toc483314247 \h </w:instrText>
+            </w:r>
+            <w:r>
+              <w:rPr>
+                <w:noProof/>
+                <w:webHidden/>
+              </w:rPr>
+            </w:r>
+            <w:r>
+              <w:rPr>
+                <w:noProof/>
+                <w:webHidden/>
+              </w:rPr>
+              <w:fldChar w:fldCharType="separate"/>
+            </w:r>
+            <w:r>
+              <w:rPr>
+                <w:noProof/>
+                <w:webHidden/>
+              </w:rPr>
+              <w:t>1</w:t>
+            </w:r>
+            <w:r>
+              <w:rPr>
+                <w:noProof/>
+                <w:webHidden/>
+              </w:rPr>
+              <w:fldChar w:fldCharType="end"/>
+            </w:r>
+          </w:hyperlink>
+        </w:p>
+        <w:p>
+          <w:pPr>
+            <w:pStyle w:val="Verzeichnis1"/>
+            <w:tabs>
+              <w:tab w:val="right" w:leader="dot" w:pos="9062"/>
+            </w:tabs>
+            <w:rPr>
+              <w:rFonts w:eastAsiaTheme="minorEastAsia"/>
+              <w:noProof/>
+              <w:lang w:eastAsia="de-CH"/>
+            </w:rPr>
+          </w:pPr>
+          <w:hyperlink w:anchor="_Toc483314248" w:history="1">
+            <w:r>
+              <w:rPr>
+                <w:rStyle w:val="Hyperlink"/>
+                <w:noProof/>
+              </w:rPr>
+              <w:t>Anforderungen umgesetzt:</w:t>
+            </w:r>
+            <w:r>
+              <w:rPr>
+                <w:noProof/>
+                <w:webHidden/>
+              </w:rPr>
+              <w:tab/>
+            </w:r>
+            <w:r>
+              <w:rPr>
+                <w:noProof/>
+                <w:webHidden/>
+              </w:rPr>
+              <w:fldChar w:fldCharType="begin"/>
+            </w:r>
+            <w:r>
+              <w:rPr>
+                <w:noProof/>
+                <w:webHidden/>
+              </w:rPr>
+              <w:instrText xml:space="preserve"> PAGEREF _Toc483314248 \h </w:instrText>
+            </w:r>
+            <w:r>
+              <w:rPr>
+                <w:noProof/>
+                <w:webHidden/>
+              </w:rPr>
+            </w:r>
+            <w:r>
+              <w:rPr>
+                <w:noProof/>
+                <w:webHidden/>
+              </w:rPr>
+              <w:fldChar w:fldCharType="separate"/>
+            </w:r>
+            <w:r>
+              <w:rPr>
+                <w:noProof/>
+                <w:webHidden/>
+              </w:rPr>
+              <w:t>2</w:t>
+            </w:r>
+            <w:r>
+              <w:rPr>
+                <w:noProof/>
+                <w:webHidden/>
+              </w:rPr>
+              <w:fldChar w:fldCharType="end"/>
+            </w:r>
+          </w:hyperlink>
+        </w:p>
+        <w:p>
+          <w:pPr>
+            <w:pStyle w:val="Verzeichnis1"/>
+            <w:tabs>
+              <w:tab w:val="right" w:leader="dot" w:pos="9062"/>
+            </w:tabs>
+            <w:rPr>
+              <w:rFonts w:eastAsiaTheme="minorEastAsia"/>
+              <w:noProof/>
+              <w:lang w:eastAsia="de-CH"/>
+            </w:rPr>
+          </w:pPr>
+          <w:hyperlink w:anchor="_Toc483314249" w:history="1">
+            <w:r>
+              <w:rPr>
+                <w:rStyle w:val="Hyperlink"/>
+                <w:noProof/>
+              </w:rPr>
+              <w:t>Fehlende Funktionen und Bugs:</w:t>
+            </w:r>
+            <w:r>
+              <w:rPr>
+                <w:noProof/>
+                <w:webHidden/>
+              </w:rPr>
+              <w:tab/>
+            </w:r>
+            <w:r>
+              <w:rPr>
+                <w:noProof/>
+                <w:webHidden/>
+              </w:rPr>
+              <w:fldChar w:fldCharType="begin"/>
+            </w:r>
+            <w:r>
+              <w:rPr>
+                <w:noProof/>
+                <w:webHidden/>
+              </w:rPr>
+              <w:instrText xml:space="preserve"> PAGEREF _Toc483314249 \h </w:instrText>
+            </w:r>
+            <w:r>
+              <w:rPr>
+                <w:noProof/>
+                <w:webHidden/>
+              </w:rPr>
+            </w:r>
+            <w:r>
+              <w:rPr>
+                <w:noProof/>
+                <w:webHidden/>
+              </w:rPr>
+              <w:fldChar w:fldCharType="separate"/>
+            </w:r>
+            <w:r>
+              <w:rPr>
+                <w:noProof/>
+                <w:webHidden/>
+              </w:rPr>
+              <w:t>3</w:t>
+            </w:r>
+            <w:r>
+              <w:rPr>
+                <w:noProof/>
+                <w:webHidden/>
+              </w:rPr>
+              <w:fldChar w:fldCharType="end"/>
+            </w:r>
+          </w:hyperlink>
+        </w:p>
+        <w:p>
+          <w:pPr>
+            <w:pStyle w:val="Verzeichnis2"/>
+            <w:tabs>
+              <w:tab w:val="right" w:leader="dot" w:pos="9062"/>
+            </w:tabs>
+            <w:rPr>
+              <w:rFonts w:eastAsiaTheme="minorEastAsia"/>
+              <w:noProof/>
+              <w:lang w:eastAsia="de-CH"/>
+            </w:rPr>
+          </w:pPr>
+          <w:hyperlink w:anchor="_Toc483314250" w:history="1">
+            <w:r>
+              <w:rPr>
+                <w:rStyle w:val="Hyperlink"/>
+                <w:noProof/>
+              </w:rPr>
+              <w:t>To Many Requests:</w:t>
+            </w:r>
+            <w:r>
+              <w:rPr>
+                <w:noProof/>
+                <w:webHidden/>
+              </w:rPr>
+              <w:tab/>
+            </w:r>
+            <w:r>
+              <w:rPr>
+                <w:noProof/>
+                <w:webHidden/>
+              </w:rPr>
+              <w:fldChar w:fldCharType="begin"/>
+            </w:r>
+            <w:r>
+              <w:rPr>
+                <w:noProof/>
+                <w:webHidden/>
+              </w:rPr>
+              <w:instrText xml:space="preserve"> PAGEREF _Toc483314250 \h </w:instrText>
+            </w:r>
+            <w:r>
+              <w:rPr>
+                <w:noProof/>
+                <w:webHidden/>
+              </w:rPr>
+            </w:r>
+            <w:r>
+              <w:rPr>
+                <w:noProof/>
+                <w:webHidden/>
+              </w:rPr>
+              <w:fldChar w:fldCharType="separate"/>
+            </w:r>
+            <w:r>
+              <w:rPr>
+                <w:noProof/>
+                <w:webHidden/>
+              </w:rPr>
+              <w:t>3</w:t>
+            </w:r>
+            <w:r>
+              <w:rPr>
+                <w:noProof/>
+                <w:webHidden/>
+              </w:rPr>
+              <w:fldChar w:fldCharType="end"/>
+            </w:r>
+          </w:hyperlink>
+        </w:p>
+        <w:p>
+          <w:pPr>
+            <w:pStyle w:val="Verzeichnis2"/>
+            <w:tabs>
+              <w:tab w:val="right" w:leader="dot" w:pos="9062"/>
+            </w:tabs>
+            <w:rPr>
+              <w:rFonts w:eastAsiaTheme="minorEastAsia"/>
+              <w:noProof/>
+              <w:lang w:eastAsia="de-CH"/>
+            </w:rPr>
+          </w:pPr>
+          <w:hyperlink w:anchor="_Toc483314251" w:history="1">
+            <w:r>
+              <w:rPr>
+                <w:rStyle w:val="Hyperlink"/>
+                <w:noProof/>
+              </w:rPr>
+              <w:t>Acceptbutton:</w:t>
+            </w:r>
+            <w:r>
+              <w:rPr>
+                <w:noProof/>
+                <w:webHidden/>
+              </w:rPr>
+              <w:tab/>
+            </w:r>
+            <w:r>
+              <w:rPr>
+                <w:noProof/>
+                <w:webHidden/>
+              </w:rPr>
+              <w:fldChar w:fldCharType="begin"/>
+            </w:r>
+            <w:r>
+              <w:rPr>
+                <w:noProof/>
+                <w:webHidden/>
+              </w:rPr>
+              <w:instrText xml:space="preserve"> PAGEREF _Toc483314251 \h </w:instrText>
+            </w:r>
+            <w:r>
+              <w:rPr>
+                <w:noProof/>
+                <w:webHidden/>
+              </w:rPr>
+            </w:r>
+            <w:r>
+              <w:rPr>
+                <w:noProof/>
+                <w:webHidden/>
+              </w:rPr>
+              <w:fldChar w:fldCharType="separate"/>
+            </w:r>
+            <w:r>
+              <w:rPr>
+                <w:noProof/>
+                <w:webHidden/>
+              </w:rPr>
+              <w:t>4</w:t>
+            </w:r>
+            <w:r>
+              <w:rPr>
+                <w:noProof/>
+                <w:webHidden/>
+              </w:rPr>
+              <w:fldChar w:fldCharType="end"/>
+            </w:r>
+          </w:hyperlink>
+        </w:p>
+        <w:p>
+          <w:pPr>
+            <w:pStyle w:val="Verzeichnis1"/>
+            <w:tabs>
+              <w:tab w:val="right" w:leader="dot" w:pos="9062"/>
+            </w:tabs>
+            <w:rPr>
+              <w:rFonts w:eastAsiaTheme="minorEastAsia"/>
+              <w:noProof/>
+              <w:lang w:eastAsia="de-CH"/>
+            </w:rPr>
+          </w:pPr>
+          <w:hyperlink w:anchor="_Toc483314252" w:history="1">
+            <w:r>
+              <w:rPr>
+                <w:rStyle w:val="Hyperlink"/>
+                <w:noProof/>
+              </w:rPr>
+              <w:t>Diagramme:</w:t>
+            </w:r>
+            <w:r>
+              <w:rPr>
+                <w:noProof/>
+                <w:webHidden/>
+              </w:rPr>
+              <w:tab/>
+            </w:r>
+            <w:r>
+              <w:rPr>
+                <w:noProof/>
+                <w:webHidden/>
+              </w:rPr>
+              <w:fldChar w:fldCharType="begin"/>
+            </w:r>
+            <w:r>
+              <w:rPr>
+                <w:noProof/>
+                <w:webHidden/>
+              </w:rPr>
+              <w:instrText xml:space="preserve"> PAGEREF _Toc483314252 \h </w:instrText>
+            </w:r>
+            <w:r>
+              <w:rPr>
+                <w:noProof/>
+                <w:webHidden/>
+              </w:rPr>
+            </w:r>
+            <w:r>
+              <w:rPr>
+                <w:noProof/>
+                <w:webHidden/>
+              </w:rPr>
+              <w:fldChar w:fldCharType="separate"/>
+            </w:r>
+            <w:r>
+              <w:rPr>
+                <w:noProof/>
+                <w:webHidden/>
+              </w:rPr>
+              <w:t>4</w:t>
+            </w:r>
+            <w:r>
+              <w:rPr>
+                <w:noProof/>
+                <w:webHidden/>
+              </w:rPr>
+              <w:fldChar w:fldCharType="end"/>
+            </w:r>
+          </w:hyperlink>
+        </w:p>
+        <w:p>
+          <w:pPr>
+            <w:pStyle w:val="Verzeichnis2"/>
+            <w:tabs>
+              <w:tab w:val="right" w:leader="dot" w:pos="9062"/>
+            </w:tabs>
+            <w:rPr>
+              <w:rFonts w:eastAsiaTheme="minorEastAsia"/>
+              <w:noProof/>
+              <w:lang w:eastAsia="de-CH"/>
+            </w:rPr>
+          </w:pPr>
+          <w:hyperlink w:anchor="_Toc483314253" w:history="1">
+            <w:r>
+              <w:rPr>
+                <w:rStyle w:val="Hyperlink"/>
+                <w:noProof/>
+              </w:rPr>
+              <w:t>Use Case:</w:t>
+            </w:r>
+            <w:r>
+              <w:rPr>
+                <w:noProof/>
+                <w:webHidden/>
+              </w:rPr>
+              <w:tab/>
+            </w:r>
+            <w:r>
+              <w:rPr>
+                <w:noProof/>
+                <w:webHidden/>
+              </w:rPr>
+              <w:fldChar w:fldCharType="begin"/>
+            </w:r>
+            <w:r>
+              <w:rPr>
+                <w:noProof/>
+                <w:webHidden/>
+              </w:rPr>
+              <w:instrText xml:space="preserve"> PAGEREF _Toc483314253 \h </w:instrText>
+            </w:r>
+            <w:r>
+              <w:rPr>
+                <w:noProof/>
+                <w:webHidden/>
+              </w:rPr>
+            </w:r>
+            <w:r>
+              <w:rPr>
+                <w:noProof/>
+                <w:webHidden/>
+              </w:rPr>
+              <w:fldChar w:fldCharType="separate"/>
+            </w:r>
+            <w:r>
+              <w:rPr>
+                <w:noProof/>
+                <w:webHidden/>
+              </w:rPr>
+              <w:t>4</w:t>
+            </w:r>
+            <w:r>
+              <w:rPr>
+                <w:noProof/>
+                <w:webHidden/>
+              </w:rPr>
+              <w:fldChar w:fldCharType="end"/>
+            </w:r>
+          </w:hyperlink>
+        </w:p>
+        <w:p>
+          <w:pPr>
+            <w:pStyle w:val="Verzeichnis2"/>
+            <w:tabs>
+              <w:tab w:val="right" w:leader="dot" w:pos="9062"/>
+            </w:tabs>
+            <w:rPr>
+              <w:rFonts w:eastAsiaTheme="minorEastAsia"/>
+              <w:noProof/>
+              <w:lang w:eastAsia="de-CH"/>
+            </w:rPr>
+          </w:pPr>
+          <w:hyperlink w:anchor="_Toc483314254" w:history="1">
+            <w:r>
+              <w:rPr>
+                <w:rStyle w:val="Hyperlink"/>
+                <w:noProof/>
+              </w:rPr>
+              <w:t>Aktivitätsdiagramm:</w:t>
+            </w:r>
+            <w:r>
+              <w:rPr>
+                <w:noProof/>
+                <w:webHidden/>
+              </w:rPr>
+              <w:tab/>
+            </w:r>
+            <w:r>
+              <w:rPr>
+                <w:noProof/>
+                <w:webHidden/>
+              </w:rPr>
+              <w:fldChar w:fldCharType="begin"/>
+            </w:r>
+            <w:r>
+              <w:rPr>
+                <w:noProof/>
+                <w:webHidden/>
+              </w:rPr>
+              <w:instrText xml:space="preserve"> PAGEREF _Toc483314254 \h </w:instrText>
+            </w:r>
+            <w:r>
+              <w:rPr>
+                <w:noProof/>
+                <w:webHidden/>
+              </w:rPr>
+            </w:r>
+            <w:r>
+              <w:rPr>
+                <w:noProof/>
+                <w:webHidden/>
+              </w:rPr>
+              <w:fldChar w:fldCharType="separate"/>
+            </w:r>
+            <w:r>
+              <w:rPr>
+                <w:noProof/>
+                <w:webHidden/>
+              </w:rPr>
+              <w:t>4</w:t>
+            </w:r>
+            <w:r>
+              <w:rPr>
+                <w:noProof/>
+                <w:webHidden/>
+              </w:rPr>
+              <w:fldChar w:fldCharType="end"/>
+            </w:r>
+          </w:hyperlink>
+        </w:p>
+        <w:p>
+          <w:pPr>
+            <w:pStyle w:val="Verzeichnis1"/>
+            <w:tabs>
+              <w:tab w:val="right" w:leader="dot" w:pos="9062"/>
+            </w:tabs>
+            <w:rPr>
+              <w:rFonts w:eastAsiaTheme="minorEastAsia"/>
+              <w:noProof/>
+              <w:lang w:eastAsia="de-CH"/>
+            </w:rPr>
+          </w:pPr>
+          <w:hyperlink w:anchor="_Toc483314255" w:history="1">
+            <w:r>
+              <w:rPr>
+                <w:rStyle w:val="Hyperlink"/>
+                <w:noProof/>
+              </w:rPr>
+              <w:t>Testfälle:</w:t>
+            </w:r>
+            <w:r>
+              <w:rPr>
+                <w:noProof/>
+                <w:webHidden/>
+              </w:rPr>
+              <w:tab/>
+            </w:r>
+            <w:r>
+              <w:rPr>
+                <w:noProof/>
+                <w:webHidden/>
+              </w:rPr>
+              <w:fldChar w:fldCharType="begin"/>
+            </w:r>
+            <w:r>
+              <w:rPr>
+                <w:noProof/>
+                <w:webHidden/>
+              </w:rPr>
+              <w:instrText xml:space="preserve"> PAGEREF _Toc483314255 \h </w:instrText>
+            </w:r>
+            <w:r>
+              <w:rPr>
+                <w:noProof/>
+                <w:webHidden/>
+              </w:rPr>
+            </w:r>
+            <w:r>
+              <w:rPr>
+                <w:noProof/>
+                <w:webHidden/>
+              </w:rPr>
+              <w:fldChar w:fldCharType="separate"/>
+            </w:r>
+            <w:r>
+              <w:rPr>
+                <w:noProof/>
+                <w:webHidden/>
+              </w:rPr>
+              <w:t>5</w:t>
+            </w:r>
+            <w:r>
+              <w:rPr>
+                <w:noProof/>
+                <w:webHidden/>
+              </w:rPr>
+              <w:fldChar w:fldCharType="end"/>
+            </w:r>
+          </w:hyperlink>
+        </w:p>
+        <w:p>
+          <w:pPr>
+            <w:pStyle w:val="Verzeichnis2"/>
+            <w:tabs>
+              <w:tab w:val="right" w:leader="dot" w:pos="9062"/>
+            </w:tabs>
+            <w:rPr>
+              <w:rFonts w:eastAsiaTheme="minorEastAsia"/>
+              <w:noProof/>
+              <w:lang w:eastAsia="de-CH"/>
+            </w:rPr>
+          </w:pPr>
+          <w:hyperlink w:anchor="_Toc483314256" w:history="1">
+            <w:r>
+              <w:rPr>
+                <w:rStyle w:val="Hyperlink"/>
+                <w:noProof/>
+              </w:rPr>
+              <w:t>Testfall 1:</w:t>
+            </w:r>
+            <w:r>
+              <w:rPr>
+                <w:noProof/>
+                <w:webHidden/>
+              </w:rPr>
+              <w:tab/>
+            </w:r>
+            <w:r>
+              <w:rPr>
+                <w:noProof/>
+                <w:webHidden/>
+              </w:rPr>
+              <w:fldChar w:fldCharType="begin"/>
+            </w:r>
+            <w:r>
+              <w:rPr>
+                <w:noProof/>
+                <w:webHidden/>
+              </w:rPr>
+              <w:instrText xml:space="preserve"> PAGEREF _Toc483314256 \h </w:instrText>
+            </w:r>
+            <w:r>
+              <w:rPr>
+                <w:noProof/>
+                <w:webHidden/>
+              </w:rPr>
+            </w:r>
+            <w:r>
+              <w:rPr>
+                <w:noProof/>
+                <w:webHidden/>
+              </w:rPr>
+              <w:fldChar w:fldCharType="separate"/>
+            </w:r>
+            <w:r>
+              <w:rPr>
+                <w:noProof/>
+                <w:webHidden/>
+              </w:rPr>
+              <w:t>5</w:t>
+            </w:r>
+            <w:r>
+              <w:rPr>
+                <w:noProof/>
+                <w:webHidden/>
+              </w:rPr>
+              <w:fldChar w:fldCharType="end"/>
+            </w:r>
+          </w:hyperlink>
+        </w:p>
+        <w:p>
+          <w:pPr>
+            <w:pStyle w:val="Verzeichnis2"/>
+            <w:tabs>
+              <w:tab w:val="right" w:leader="dot" w:pos="9062"/>
+            </w:tabs>
+            <w:rPr>
+              <w:rFonts w:eastAsiaTheme="minorEastAsia"/>
+              <w:noProof/>
+              <w:lang w:eastAsia="de-CH"/>
+            </w:rPr>
+          </w:pPr>
+          <w:hyperlink w:anchor="_Toc483314257" w:history="1">
+            <w:r>
+              <w:rPr>
+                <w:rStyle w:val="Hyperlink"/>
+                <w:noProof/>
+              </w:rPr>
+              <w:t>Testfall 2:</w:t>
+            </w:r>
+            <w:r>
+              <w:rPr>
+                <w:noProof/>
+                <w:webHidden/>
+              </w:rPr>
+              <w:tab/>
+            </w:r>
+            <w:r>
+              <w:rPr>
+                <w:noProof/>
+                <w:webHidden/>
+              </w:rPr>
+              <w:fldChar w:fldCharType="begin"/>
+            </w:r>
+            <w:r>
+              <w:rPr>
+                <w:noProof/>
+                <w:webHidden/>
+              </w:rPr>
+              <w:instrText xml:space="preserve"> PAGEREF _Toc483314257 \h </w:instrText>
+            </w:r>
+            <w:r>
+              <w:rPr>
+                <w:noProof/>
+                <w:webHidden/>
+              </w:rPr>
+            </w:r>
+            <w:r>
+              <w:rPr>
+                <w:noProof/>
+                <w:webHidden/>
+              </w:rPr>
+              <w:fldChar w:fldCharType="separate"/>
+            </w:r>
+            <w:r>
+              <w:rPr>
+                <w:noProof/>
+                <w:webHidden/>
+              </w:rPr>
+              <w:t>5</w:t>
+            </w:r>
+            <w:r>
+              <w:rPr>
+                <w:noProof/>
+                <w:webHidden/>
+              </w:rPr>
+              <w:fldChar w:fldCharType="end"/>
+            </w:r>
+          </w:hyperlink>
+        </w:p>
+        <w:p>
+          <w:pPr>
+            <w:pStyle w:val="Verzeichnis2"/>
+            <w:tabs>
+              <w:tab w:val="right" w:leader="dot" w:pos="9062"/>
+            </w:tabs>
+            <w:rPr>
+              <w:rFonts w:eastAsiaTheme="minorEastAsia"/>
+              <w:noProof/>
+              <w:lang w:eastAsia="de-CH"/>
+            </w:rPr>
+          </w:pPr>
+          <w:hyperlink w:anchor="_Toc483314258" w:history="1">
+            <w:r>
+              <w:rPr>
+                <w:rStyle w:val="Hyperlink"/>
+                <w:noProof/>
+              </w:rPr>
+              <w:t>Testfall 3:</w:t>
+            </w:r>
+            <w:r>
+              <w:rPr>
+                <w:noProof/>
+                <w:webHidden/>
+              </w:rPr>
+              <w:tab/>
+            </w:r>
+            <w:r>
+              <w:rPr>
+                <w:noProof/>
+                <w:webHidden/>
+              </w:rPr>
+              <w:fldChar w:fldCharType="begin"/>
+            </w:r>
+            <w:r>
+              <w:rPr>
+                <w:noProof/>
+                <w:webHidden/>
+              </w:rPr>
+              <w:instrText xml:space="preserve"> PAGEREF _Toc483314258 \h </w:instrText>
+            </w:r>
+            <w:r>
+              <w:rPr>
+                <w:noProof/>
+                <w:webHidden/>
+              </w:rPr>
+            </w:r>
+            <w:r>
+              <w:rPr>
+                <w:noProof/>
+                <w:webHidden/>
+              </w:rPr>
+              <w:fldChar w:fldCharType="separate"/>
+            </w:r>
+            <w:r>
+              <w:rPr>
+                <w:noProof/>
+                <w:webHidden/>
+              </w:rPr>
+              <w:t>6</w:t>
+            </w:r>
+            <w:r>
+              <w:rPr>
+                <w:noProof/>
+                <w:webHidden/>
+              </w:rPr>
+              <w:fldChar w:fldCharType="end"/>
+            </w:r>
+          </w:hyperlink>
+        </w:p>
+        <w:p>
+          <w:pPr>
+            <w:pStyle w:val="Verzeichnis2"/>
+            <w:tabs>
+              <w:tab w:val="right" w:leader="dot" w:pos="9062"/>
+            </w:tabs>
+            <w:rPr>
+              <w:rFonts w:eastAsiaTheme="minorEastAsia"/>
+              <w:noProof/>
+              <w:lang w:eastAsia="de-CH"/>
+            </w:rPr>
+          </w:pPr>
+          <w:hyperlink w:anchor="_Toc483314259" w:history="1">
+            <w:r>
+              <w:rPr>
+                <w:rStyle w:val="Hyperlink"/>
+                <w:noProof/>
+              </w:rPr>
+              <w:t>Testfall 4:</w:t>
+            </w:r>
+            <w:r>
+              <w:rPr>
+                <w:noProof/>
+                <w:webHidden/>
+              </w:rPr>
+              <w:tab/>
+            </w:r>
+            <w:r>
+              <w:rPr>
+                <w:noProof/>
+                <w:webHidden/>
+              </w:rPr>
+              <w:fldChar w:fldCharType="begin"/>
+            </w:r>
+            <w:r>
+              <w:rPr>
+                <w:noProof/>
+                <w:webHidden/>
+              </w:rPr>
+              <w:instrText xml:space="preserve"> PAGEREF _Toc483314259 \h </w:instrText>
+            </w:r>
+            <w:r>
+              <w:rPr>
+                <w:noProof/>
+                <w:webHidden/>
+              </w:rPr>
+            </w:r>
+            <w:r>
+              <w:rPr>
+                <w:noProof/>
+                <w:webHidden/>
+              </w:rPr>
+              <w:fldChar w:fldCharType="separate"/>
+            </w:r>
+            <w:r>
+              <w:rPr>
+                <w:noProof/>
+                <w:webHidden/>
+              </w:rPr>
+              <w:t>6</w:t>
+            </w:r>
+            <w:r>
+              <w:rPr>
+                <w:noProof/>
+                <w:webHidden/>
+              </w:rPr>
+              <w:fldChar w:fldCharType="end"/>
+            </w:r>
+          </w:hyperlink>
+        </w:p>
+        <w:p>
+          <w:pPr>
+            <w:pStyle w:val="Verzeichnis1"/>
+            <w:tabs>
+              <w:tab w:val="right" w:leader="dot" w:pos="9062"/>
+            </w:tabs>
+            <w:rPr>
+              <w:rFonts w:eastAsiaTheme="minorEastAsia"/>
+              <w:noProof/>
+              <w:lang w:eastAsia="de-CH"/>
+            </w:rPr>
+          </w:pPr>
+          <w:hyperlink w:anchor="_Toc483314260" w:history="1">
+            <w:r>
+              <w:rPr>
+                <w:rStyle w:val="Hyperlink"/>
+                <w:noProof/>
+              </w:rPr>
+              <w:t>Installationsanleitung:</w:t>
+            </w:r>
+            <w:r>
+              <w:rPr>
+                <w:noProof/>
+                <w:webHidden/>
+              </w:rPr>
+              <w:tab/>
+            </w:r>
+            <w:r>
+              <w:rPr>
+                <w:noProof/>
+                <w:webHidden/>
+              </w:rPr>
+              <w:fldChar w:fldCharType="begin"/>
+            </w:r>
+            <w:r>
+              <w:rPr>
+                <w:noProof/>
+                <w:webHidden/>
+              </w:rPr>
+              <w:instrText xml:space="preserve"> PAGEREF _Toc483314260 \h </w:instrText>
+            </w:r>
+            <w:r>
+              <w:rPr>
+                <w:noProof/>
+                <w:webHidden/>
+              </w:rPr>
+            </w:r>
+            <w:r>
+              <w:rPr>
+                <w:noProof/>
+                <w:webHidden/>
+              </w:rPr>
+              <w:fldChar w:fldCharType="separate"/>
+            </w:r>
+            <w:r>
+              <w:rPr>
+                <w:noProof/>
+                <w:webHidden/>
+              </w:rPr>
+              <w:t>6</w:t>
+            </w:r>
+            <w:r>
+              <w:rPr>
+                <w:noProof/>
+                <w:webHidden/>
+              </w:rPr>
+              <w:fldChar w:fldCharType="end"/>
+            </w:r>
+          </w:hyperlink>
+        </w:p>
+        <w:p>
+          <w:pPr>
+            <w:pStyle w:val="Verzeichnis1"/>
+            <w:tabs>
+              <w:tab w:val="right" w:leader="dot" w:pos="9062"/>
+            </w:tabs>
+            <w:rPr>
+              <w:rFonts w:eastAsiaTheme="minorEastAsia"/>
+              <w:noProof/>
+              <w:lang w:eastAsia="de-CH"/>
+            </w:rPr>
+          </w:pPr>
+          <w:hyperlink w:anchor="_Toc483314261" w:history="1">
+            <w:r>
+              <w:rPr>
+                <w:rStyle w:val="Hyperlink"/>
+                <w:noProof/>
+              </w:rPr>
+              <w:t>SelfmadeFunctions:</w:t>
+            </w:r>
+            <w:r>
+              <w:rPr>
+                <w:noProof/>
+                <w:webHidden/>
+              </w:rPr>
+              <w:tab/>
+            </w:r>
+            <w:r>
+              <w:rPr>
+                <w:noProof/>
+                <w:webHidden/>
+              </w:rPr>
+              <w:fldChar w:fldCharType="begin"/>
+            </w:r>
+            <w:r>
+              <w:rPr>
+                <w:noProof/>
+                <w:webHidden/>
+              </w:rPr>
+              <w:instrText xml:space="preserve"> PAGEREF _Toc483314261 \h </w:instrText>
+            </w:r>
+            <w:r>
+              <w:rPr>
+                <w:noProof/>
+                <w:webHidden/>
+              </w:rPr>
+            </w:r>
+            <w:r>
+              <w:rPr>
+                <w:noProof/>
+                <w:webHidden/>
+              </w:rPr>
+              <w:fldChar w:fldCharType="separate"/>
+            </w:r>
+            <w:r>
+              <w:rPr>
+                <w:noProof/>
+                <w:webHidden/>
+              </w:rPr>
+              <w:t>6</w:t>
+            </w:r>
+            <w:r>
+              <w:rPr>
+                <w:noProof/>
+                <w:webHidden/>
+              </w:rPr>
+              <w:fldChar w:fldCharType="end"/>
+            </w:r>
+          </w:hyperlink>
+        </w:p>
+        <w:p>
+          <w:pPr>
+            <w:pStyle w:val="Verzeichnis1"/>
+            <w:tabs>
+              <w:tab w:val="right" w:leader="dot" w:pos="9062"/>
+            </w:tabs>
+            <w:rPr>
+              <w:rFonts w:eastAsiaTheme="minorEastAsia"/>
+              <w:noProof/>
+              <w:lang w:eastAsia="de-CH"/>
+            </w:rPr>
+          </w:pPr>
+          <w:hyperlink w:anchor="_Toc483314262" w:history="1">
+            <w:r>
+              <w:rPr>
+                <w:rStyle w:val="Hyperlink"/>
+                <w:noProof/>
+              </w:rPr>
+              <w:t>Programmierrichtlinien:</w:t>
+            </w:r>
+            <w:r>
+              <w:rPr>
+                <w:noProof/>
+                <w:webHidden/>
+              </w:rPr>
+              <w:tab/>
+            </w:r>
+            <w:r>
+              <w:rPr>
+                <w:noProof/>
+                <w:webHidden/>
+              </w:rPr>
+              <w:fldChar w:fldCharType="begin"/>
+            </w:r>
+            <w:r>
+              <w:rPr>
+                <w:noProof/>
+                <w:webHidden/>
+              </w:rPr>
+              <w:instrText xml:space="preserve"> PAGEREF _Toc483314262 \h </w:instrText>
+            </w:r>
+            <w:r>
+              <w:rPr>
+                <w:noProof/>
+                <w:webHidden/>
+              </w:rPr>
+            </w:r>
+            <w:r>
+              <w:rPr>
+                <w:noProof/>
+                <w:webHidden/>
+              </w:rPr>
+              <w:fldChar w:fldCharType="separate"/>
+            </w:r>
+            <w:r>
+              <w:rPr>
+                <w:noProof/>
+                <w:webHidden/>
+              </w:rPr>
+              <w:t>6</w:t>
+            </w:r>
+            <w:r>
+              <w:rPr>
+                <w:noProof/>
+                <w:webHidden/>
+              </w:rPr>
+              <w:fldChar w:fldCharType="end"/>
+            </w:r>
+          </w:hyperlink>
+        </w:p>
+        <w:p>
+          <w:pPr>
+            <w:pStyle w:val="Verzeichnis2"/>
+            <w:tabs>
+              <w:tab w:val="right" w:leader="dot" w:pos="9062"/>
+            </w:tabs>
+            <w:rPr>
+              <w:rFonts w:eastAsiaTheme="minorEastAsia"/>
+              <w:noProof/>
+              <w:lang w:eastAsia="de-CH"/>
+            </w:rPr>
+          </w:pPr>
+          <w:hyperlink w:anchor="_Toc483314263" w:history="1">
+            <w:r>
+              <w:rPr>
+                <w:rStyle w:val="Hyperlink"/>
+                <w:noProof/>
+              </w:rPr>
+              <w:t>Namenskonventionen:</w:t>
+            </w:r>
+            <w:r>
+              <w:rPr>
+                <w:noProof/>
+                <w:webHidden/>
+              </w:rPr>
+              <w:tab/>
+            </w:r>
+            <w:r>
+              <w:rPr>
+                <w:noProof/>
+                <w:webHidden/>
+              </w:rPr>
+              <w:fldChar w:fldCharType="begin"/>
+            </w:r>
+            <w:r>
+              <w:rPr>
+                <w:noProof/>
+                <w:webHidden/>
+              </w:rPr>
+              <w:instrText xml:space="preserve"> PAGEREF _Toc483314263 \h </w:instrText>
+            </w:r>
+            <w:r>
+              <w:rPr>
+                <w:noProof/>
+                <w:webHidden/>
+              </w:rPr>
+            </w:r>
+            <w:r>
+              <w:rPr>
+                <w:noProof/>
+                <w:webHidden/>
+              </w:rPr>
+              <w:fldChar w:fldCharType="separate"/>
+            </w:r>
+            <w:r>
+              <w:rPr>
+                <w:noProof/>
+                <w:webHidden/>
+              </w:rPr>
+              <w:t>6</w:t>
+            </w:r>
+            <w:r>
+              <w:rPr>
+                <w:noProof/>
+                <w:webHidden/>
+              </w:rPr>
+              <w:fldChar w:fldCharType="end"/>
+            </w:r>
+          </w:hyperlink>
+        </w:p>
+        <w:p>
+          <w:pPr>
+            <w:pStyle w:val="Verzeichnis3"/>
+            <w:tabs>
+              <w:tab w:val="right" w:leader="dot" w:pos="9062"/>
+            </w:tabs>
+            <w:rPr>
+              <w:rFonts w:eastAsiaTheme="minorEastAsia"/>
+              <w:noProof/>
+              <w:lang w:eastAsia="de-CH"/>
+            </w:rPr>
+          </w:pPr>
+          <w:hyperlink w:anchor="_Toc483314264" w:history="1">
+            <w:r>
+              <w:rPr>
+                <w:rStyle w:val="Hyperlink"/>
+                <w:noProof/>
+              </w:rPr>
+              <w:t>GUI-Controls:</w:t>
+            </w:r>
+            <w:r>
+              <w:rPr>
+                <w:noProof/>
+                <w:webHidden/>
+              </w:rPr>
+              <w:tab/>
+            </w:r>
+            <w:r>
+              <w:rPr>
+                <w:noProof/>
+                <w:webHidden/>
+              </w:rPr>
+              <w:fldChar w:fldCharType="begin"/>
+            </w:r>
+            <w:r>
+              <w:rPr>
+                <w:noProof/>
+                <w:webHidden/>
+              </w:rPr>
+              <w:instrText xml:space="preserve"> PAGEREF _Toc483314264 \h </w:instrText>
+            </w:r>
+            <w:r>
+              <w:rPr>
+                <w:noProof/>
+                <w:webHidden/>
+              </w:rPr>
+            </w:r>
+            <w:r>
+              <w:rPr>
+                <w:noProof/>
+                <w:webHidden/>
+              </w:rPr>
+              <w:fldChar w:fldCharType="separate"/>
+            </w:r>
+            <w:r>
+              <w:rPr>
+                <w:noProof/>
+                <w:webHidden/>
+              </w:rPr>
+              <w:t>6</w:t>
+            </w:r>
+            <w:r>
+              <w:rPr>
+                <w:noProof/>
+                <w:webHidden/>
+              </w:rPr>
+              <w:fldChar w:fldCharType="end"/>
+            </w:r>
+          </w:hyperlink>
+        </w:p>
+        <w:p>
+          <w:pPr>
+            <w:pStyle w:val="Verzeichnis2"/>
+            <w:tabs>
+              <w:tab w:val="right" w:leader="dot" w:pos="9062"/>
+            </w:tabs>
+            <w:rPr>
+              <w:rFonts w:eastAsiaTheme="minorEastAsia"/>
+              <w:noProof/>
+              <w:lang w:eastAsia="de-CH"/>
+            </w:rPr>
+          </w:pPr>
+          <w:hyperlink w:anchor="_Toc483314265" w:history="1">
+            <w:r>
+              <w:rPr>
+                <w:rStyle w:val="Hyperlink"/>
+                <w:noProof/>
+              </w:rPr>
+              <w:t>Deklaration:</w:t>
+            </w:r>
+            <w:r>
+              <w:rPr>
+                <w:noProof/>
+                <w:webHidden/>
+              </w:rPr>
+              <w:tab/>
+            </w:r>
+            <w:r>
+              <w:rPr>
+                <w:noProof/>
+                <w:webHidden/>
+              </w:rPr>
+              <w:fldChar w:fldCharType="begin"/>
+            </w:r>
+            <w:r>
+              <w:rPr>
+                <w:noProof/>
+                <w:webHidden/>
+              </w:rPr>
+              <w:instrText xml:space="preserve"> PAGEREF _Toc483314265 \h </w:instrText>
+            </w:r>
+            <w:r>
+              <w:rPr>
+                <w:noProof/>
+                <w:webHidden/>
+              </w:rPr>
+            </w:r>
+            <w:r>
+              <w:rPr>
+                <w:noProof/>
+                <w:webHidden/>
+              </w:rPr>
+              <w:fldChar w:fldCharType="separate"/>
+            </w:r>
+            <w:r>
+              <w:rPr>
+                <w:noProof/>
+                <w:webHidden/>
+              </w:rPr>
+              <w:t>7</w:t>
+            </w:r>
+            <w:r>
+              <w:rPr>
+                <w:noProof/>
+                <w:webHidden/>
+              </w:rPr>
+              <w:fldChar w:fldCharType="end"/>
+            </w:r>
+          </w:hyperlink>
+        </w:p>
+        <w:p>
+          <w:pPr>
+            <w:pStyle w:val="Verzeichnis2"/>
+            <w:tabs>
+              <w:tab w:val="right" w:leader="dot" w:pos="9062"/>
+            </w:tabs>
+            <w:rPr>
+              <w:rFonts w:eastAsiaTheme="minorEastAsia"/>
+              <w:noProof/>
+              <w:lang w:eastAsia="de-CH"/>
+            </w:rPr>
+          </w:pPr>
+          <w:hyperlink w:anchor="_Toc483314266" w:history="1">
+            <w:r>
+              <w:rPr>
+                <w:rStyle w:val="Hyperlink"/>
+                <w:noProof/>
+              </w:rPr>
+              <w:t>Kommentare:</w:t>
+            </w:r>
+            <w:r>
+              <w:rPr>
+                <w:noProof/>
+                <w:webHidden/>
+              </w:rPr>
+              <w:tab/>
+            </w:r>
+            <w:r>
+              <w:rPr>
+                <w:noProof/>
+                <w:webHidden/>
+              </w:rPr>
+              <w:fldChar w:fldCharType="begin"/>
+            </w:r>
+            <w:r>
+              <w:rPr>
+                <w:noProof/>
+                <w:webHidden/>
+              </w:rPr>
+              <w:instrText xml:space="preserve"> PAGEREF _Toc483314266 \h </w:instrText>
+            </w:r>
+            <w:r>
+              <w:rPr>
+                <w:noProof/>
+                <w:webHidden/>
+              </w:rPr>
+            </w:r>
+            <w:r>
+              <w:rPr>
+                <w:noProof/>
+                <w:webHidden/>
+              </w:rPr>
+              <w:fldChar w:fldCharType="separate"/>
+            </w:r>
+            <w:r>
+              <w:rPr>
+                <w:noProof/>
+                <w:webHidden/>
+              </w:rPr>
+              <w:t>7</w:t>
+            </w:r>
+            <w:r>
+              <w:rPr>
+                <w:noProof/>
+                <w:webHidden/>
+              </w:rPr>
+              <w:fldChar w:fldCharType="end"/>
+            </w:r>
+          </w:hyperlink>
+        </w:p>
+        <w:p>
+          <w:pPr>
+            <w:pStyle w:val="Verzeichnis2"/>
+            <w:tabs>
+              <w:tab w:val="right" w:leader="dot" w:pos="9062"/>
+            </w:tabs>
+            <w:rPr>
+              <w:rFonts w:eastAsiaTheme="minorEastAsia"/>
+              <w:noProof/>
+              <w:lang w:eastAsia="de-CH"/>
+            </w:rPr>
+          </w:pPr>
+          <w:hyperlink w:anchor="_Toc483314267" w:history="1">
+            <w:r>
+              <w:rPr>
+                <w:rStyle w:val="Hyperlink"/>
+                <w:noProof/>
+              </w:rPr>
+              <w:t>Statement (New Lines, Indentation):</w:t>
+            </w:r>
+            <w:r>
+              <w:rPr>
+                <w:noProof/>
+                <w:webHidden/>
+              </w:rPr>
+              <w:tab/>
+            </w:r>
+            <w:r>
+              <w:rPr>
+                <w:noProof/>
+                <w:webHidden/>
+              </w:rPr>
+              <w:fldChar w:fldCharType="begin"/>
+            </w:r>
+            <w:r>
+              <w:rPr>
+                <w:noProof/>
+                <w:webHidden/>
+              </w:rPr>
+              <w:instrText xml:space="preserve"> PAGEREF _Toc483314267 \h </w:instrText>
+            </w:r>
+            <w:r>
+              <w:rPr>
+                <w:noProof/>
+                <w:webHidden/>
+              </w:rPr>
+            </w:r>
+            <w:r>
+              <w:rPr>
+                <w:noProof/>
+                <w:webHidden/>
+              </w:rPr>
+              <w:fldChar w:fldCharType="separate"/>
+            </w:r>
+            <w:r>
+              <w:rPr>
+                <w:noProof/>
+                <w:webHidden/>
+              </w:rPr>
+              <w:t>8</w:t>
+            </w:r>
+            <w:r>
+              <w:rPr>
+                <w:noProof/>
+                <w:webHidden/>
+              </w:rPr>
+              <w:fldChar w:fldCharType="end"/>
+            </w:r>
+          </w:hyperlink>
+        </w:p>
+        <w:p>
+          <w:r>
+            <w:rPr>
+              <w:b/>
+              <w:bCs/>
+              <w:lang w:val="de-DE"/>
+            </w:rPr>
+            <w:fldChar w:fldCharType="end"/>
+          </w:r>
+        </w:p>
+      </w:sdtContent>
+    </w:sdt>
+    <w:p/>
     <w:p>
       <w:pPr>
         <w:pStyle w:val="berschrift1"/>
       </w:pPr>
+    </w:p>
+    <w:p>
+      <w:pPr>
+        <w:pStyle w:val="berschrift1"/>
+      </w:pPr>
+      <w:bookmarkStart w:id="1" w:name="_Toc483314247"/>
       <w:r>
         <w:t>Einleitung:</w:t>
       </w:r>
+      <w:bookmarkEnd w:id="1"/>
     </w:p>
     <w:p>
       <w:r>
@@ -1241,7 +2715,11 @@
           </w:tcPr>
           <w:p>
             <w:r>
-              <w:t>Als ÖV-Benutzer möchte ich Start- und Endstation mittels Textsuche suchen können, damit ich nicht alle Stationsnamen auswendig lernen muss.</w:t>
+              <w:t xml:space="preserve">Als ÖV-Benutzer möchte ich Start- und Endstation mittels Textsuche suchen können, </w:t>
+            </w:r>
+            <w:r>
+              <w:lastRenderedPageBreak/>
+              <w:t>damit ich nicht alle Stationsnamen auswendig lernen muss.</w:t>
             </w:r>
           </w:p>
         </w:tc>
@@ -1253,6 +2731,7 @@
           </w:tcPr>
           <w:p>
             <w:r>
+              <w:lastRenderedPageBreak/>
               <w:t>A002</w:t>
             </w:r>
           </w:p>
@@ -1433,10 +2912,11 @@
       <w:pPr>
         <w:pStyle w:val="berschrift1"/>
       </w:pPr>
-      <w:r>
-        <w:lastRenderedPageBreak/>
+      <w:bookmarkStart w:id="2" w:name="_Toc483314248"/>
+      <w:r>
         <w:t>Anforderungen umgesetzt:</w:t>
       </w:r>
+      <w:bookmarkEnd w:id="2"/>
     </w:p>
     <w:p>
       <w:r>
@@ -1536,7 +3016,11 @@
           </w:tcPr>
           <w:p>
             <w:r>
-              <w:t xml:space="preserve">Als ÖV-Benutzer möchte ich die aktuellen, d.h. mindestens die nächsten vier bis fünf Verbindungen zwischen den beiden gefundenen und ausgewählten Stationen sehen, damit ich weiss wann ich zur Station muss, um den für mich idealen Anschluss zu erwischen.  </w:t>
+              <w:t xml:space="preserve">Als ÖV-Benutzer möchte ich die aktuellen, d.h. mindestens </w:t>
+            </w:r>
+            <w:r>
+              <w:lastRenderedPageBreak/>
+              <w:t xml:space="preserve">die nächsten vier bis fünf Verbindungen zwischen den beiden gefundenen und ausgewählten Stationen sehen, damit ich weiss wann ich zur Station muss, um den für mich idealen Anschluss zu erwischen.  </w:t>
             </w:r>
           </w:p>
         </w:tc>
@@ -1546,6 +3030,7 @@
           </w:tcPr>
           <w:p>
             <w:r>
+              <w:lastRenderedPageBreak/>
               <w:t>Ja</w:t>
             </w:r>
           </w:p>
@@ -1718,7 +3203,6 @@
           </w:tcPr>
           <w:p>
             <w:r>
-              <w:lastRenderedPageBreak/>
               <w:t>A008</w:t>
             </w:r>
           </w:p>
@@ -1750,14 +3234,21 @@
       <w:pPr>
         <w:pStyle w:val="berschrift1"/>
       </w:pPr>
+      <w:bookmarkStart w:id="3" w:name="_Toc483314249"/>
       <w:r>
         <w:t>Fehlende Funktionen und Bugs:</w:t>
       </w:r>
-    </w:p>
-    <w:p>
+      <w:bookmarkEnd w:id="3"/>
+    </w:p>
+    <w:p>
+      <w:pPr>
+        <w:pStyle w:val="berschrift2"/>
+      </w:pPr>
+      <w:bookmarkStart w:id="4" w:name="_Toc483314250"/>
       <w:r>
         <w:t>To Many Requests:</w:t>
       </w:r>
+      <w:bookmarkEnd w:id="4"/>
       <w:r>
         <w:t xml:space="preserve"> </w:t>
       </w:r>
@@ -1785,7 +3276,11 @@
         <w:t xml:space="preserve"> wenn man den Text im Feld korrigieren möchte (Backspace)</w:t>
       </w:r>
       <w:r>
-        <w:t>, leider</w:t>
+        <w:t xml:space="preserve">, </w:t>
+      </w:r>
+      <w:r>
+        <w:lastRenderedPageBreak/>
+        <w:t>leider</w:t>
       </w:r>
       <w:r>
         <w:t xml:space="preserve"> nicht besonders gut. Deshalb habe ich, damit es den Benutzer nicht irritiert, in der API eine try{}catch{} Klausel gesetzt, und die WebException aufgefangen. In diesem Catch </w:t>
@@ -1795,29 +3290,55 @@
       </w:r>
       <w:r>
         <w:t xml:space="preserve"> ich den Fehler ab, jedoch wird er nicht behandelt und nicht weitergegeben.</w:t>
+      </w:r>
+    </w:p>
+    <w:p>
+      <w:pPr>
+        <w:pStyle w:val="berschrift2"/>
+      </w:pPr>
+      <w:bookmarkStart w:id="5" w:name="_Toc483314251"/>
+      <w:r>
+        <w:t>Acceptbutton:</w:t>
+      </w:r>
+      <w:bookmarkEnd w:id="5"/>
+    </w:p>
+    <w:p>
+      <w:r>
+        <w:t xml:space="preserve">Der Acceptbutton habe ich gewollt nicht hinzugefügt, weil man die Entertaste bereits bei der </w:t>
+      </w:r>
+      <w:r>
+        <w:t>Auswahl</w:t>
+      </w:r>
+      <w:r>
+        <w:t xml:space="preserve"> von der ListBox verwendet und dies den Nutzer nur verwirren würde.</w:t>
       </w:r>
     </w:p>
     <w:p>
       <w:pPr>
         <w:pStyle w:val="berschrift1"/>
       </w:pPr>
-      <w:r>
-        <w:lastRenderedPageBreak/>
+      <w:bookmarkStart w:id="6" w:name="_Toc483314252"/>
+      <w:r>
         <w:t>Diagramme:</w:t>
       </w:r>
+      <w:bookmarkEnd w:id="6"/>
     </w:p>
     <w:p>
       <w:pPr>
         <w:pStyle w:val="berschrift2"/>
       </w:pPr>
+      <w:bookmarkStart w:id="7" w:name="_Toc483314253"/>
       <w:r>
         <w:t>Use Case:</w:t>
       </w:r>
+      <w:bookmarkEnd w:id="7"/>
     </w:p>
     <w:p>
       <w:pPr>
         <w:pStyle w:val="berschrift2"/>
       </w:pPr>
+    </w:p>
+    <w:p>
       <w:r>
         <w:rPr>
           <w:noProof/>
@@ -1864,9 +3385,11 @@
       <w:pPr>
         <w:pStyle w:val="berschrift2"/>
       </w:pPr>
+      <w:bookmarkStart w:id="8" w:name="_Toc483314254"/>
       <w:r>
         <w:t>Aktivitätsdiagramm:</w:t>
       </w:r>
+      <w:bookmarkEnd w:id="8"/>
     </w:p>
     <w:p>
       <w:r>
@@ -1960,9 +3483,11 @@
       <w:pPr>
         <w:pStyle w:val="berschrift1"/>
       </w:pPr>
+      <w:bookmarkStart w:id="9" w:name="_Toc483314255"/>
       <w:r>
         <w:t>Testfälle:</w:t>
       </w:r>
+      <w:bookmarkEnd w:id="9"/>
     </w:p>
     <w:p>
       <w:r>
@@ -1982,9 +3507,11 @@
       <w:pPr>
         <w:pStyle w:val="berschrift2"/>
       </w:pPr>
+      <w:bookmarkStart w:id="10" w:name="_Toc483314256"/>
       <w:r>
         <w:t>Testfall 1:</w:t>
       </w:r>
+      <w:bookmarkEnd w:id="10"/>
     </w:p>
     <w:tbl>
       <w:tblPr>
@@ -2225,9 +3752,11 @@
       <w:pPr>
         <w:pStyle w:val="berschrift2"/>
       </w:pPr>
+      <w:bookmarkStart w:id="11" w:name="_Toc483314257"/>
       <w:r>
         <w:t>Testfall 2:</w:t>
       </w:r>
+      <w:bookmarkEnd w:id="11"/>
     </w:p>
     <w:tbl>
       <w:tblPr>
@@ -2463,9 +3992,11 @@
       <w:pPr>
         <w:pStyle w:val="berschrift2"/>
       </w:pPr>
+      <w:bookmarkStart w:id="12" w:name="_Toc483314258"/>
       <w:r>
         <w:t>Testfall 3:</w:t>
       </w:r>
+      <w:bookmarkEnd w:id="12"/>
     </w:p>
     <w:tbl>
       <w:tblPr>
@@ -2621,9 +4152,11 @@
       <w:pPr>
         <w:pStyle w:val="berschrift2"/>
       </w:pPr>
+      <w:bookmarkStart w:id="13" w:name="_Toc483314259"/>
       <w:r>
         <w:t>Testfall 4:</w:t>
       </w:r>
+      <w:bookmarkEnd w:id="13"/>
     </w:p>
     <w:tbl>
       <w:tblPr>
@@ -2770,18 +4303,22 @@
       <w:pPr>
         <w:pStyle w:val="berschrift1"/>
       </w:pPr>
+      <w:bookmarkStart w:id="14" w:name="_Toc483314260"/>
       <w:r>
         <w:t>Installationsanleitung:</w:t>
       </w:r>
+      <w:bookmarkEnd w:id="14"/>
     </w:p>
     <w:p/>
     <w:p>
       <w:pPr>
         <w:pStyle w:val="berschrift1"/>
       </w:pPr>
+      <w:bookmarkStart w:id="15" w:name="_Toc483314261"/>
       <w:r>
         <w:t>SelfmadeFunctions:</w:t>
       </w:r>
+      <w:bookmarkEnd w:id="15"/>
     </w:p>
     <w:p>
       <w:r>
@@ -2830,20 +4367,24 @@
       <w:pPr>
         <w:pStyle w:val="berschrift1"/>
       </w:pPr>
+      <w:bookmarkStart w:id="16" w:name="_Toc483314262"/>
       <w:r>
         <w:t>Programmierrichtlinien:</w:t>
       </w:r>
+      <w:bookmarkEnd w:id="16"/>
     </w:p>
     <w:p>
       <w:pPr>
         <w:pStyle w:val="berschrift2"/>
       </w:pPr>
+      <w:bookmarkStart w:id="17" w:name="_Toc483314263"/>
       <w:r>
         <w:t>Namenskonventionen</w:t>
       </w:r>
       <w:r>
         <w:t>:</w:t>
       </w:r>
+      <w:bookmarkEnd w:id="17"/>
     </w:p>
     <w:p>
       <w:r>
@@ -2919,24 +4460,53 @@
       <w:pPr>
         <w:pStyle w:val="berschrift3"/>
       </w:pPr>
-      <w:r>
-        <w:t>GUI-Contro</w:t>
-      </w:r>
-      <w:bookmarkStart w:id="0" w:name="_GoBack"/>
-      <w:bookmarkEnd w:id="0"/>
-      <w:r>
-        <w:t>ls:</w:t>
-      </w:r>
-    </w:p>
-    <w:p>
-      <w:r>
-        <w:t xml:space="preserve">Buttons beginnen mit: </w:t>
-      </w:r>
-      <w:proofErr w:type="spellStart"/>
-      <w:r>
-        <w:t>btn</w:t>
-      </w:r>
-      <w:proofErr w:type="spellEnd"/>
+      <w:bookmarkStart w:id="18" w:name="_Toc483314264"/>
+      <w:r>
+        <w:t>GUI-Controls:</w:t>
+      </w:r>
+      <w:bookmarkEnd w:id="18"/>
+    </w:p>
+    <w:p>
+      <w:r>
+        <w:t xml:space="preserve">Buttons beginnen mit: btn* </w:t>
+      </w:r>
+      <w:r>
+        <w:sym w:font="Wingdings" w:char="F0E0"/>
+      </w:r>
+      <w:r>
+        <w:t xml:space="preserve"> btnSave</w:t>
+      </w:r>
+    </w:p>
+    <w:p>
+      <w:r>
+        <w:t xml:space="preserve">TextFields beginne mit: txt* </w:t>
+      </w:r>
+      <w:r>
+        <w:sym w:font="Wingdings" w:char="F0E0"/>
+      </w:r>
+      <w:r>
+        <w:t xml:space="preserve"> txtDestination</w:t>
+      </w:r>
+    </w:p>
+    <w:p>
+      <w:r>
+        <w:lastRenderedPageBreak/>
+        <w:t xml:space="preserve">Label beginnen mit: lbl* </w:t>
+      </w:r>
+      <w:r>
+        <w:sym w:font="Wingdings" w:char="F0E0"/>
+      </w:r>
+      <w:r>
+        <w:t xml:space="preserve"> lblSave</w:t>
+      </w:r>
+    </w:p>
+    <w:p>
+      <w:r>
+        <w:t>DateTimePicker beginnen mit: dt</w:t>
+      </w:r>
+      <w:r>
+        <w:t>m</w:t>
+      </w:r>
       <w:r>
         <w:t xml:space="preserve">* </w:t>
       </w:r>
@@ -2944,125 +4514,63 @@
         <w:sym w:font="Wingdings" w:char="F0E0"/>
       </w:r>
       <w:r>
-        <w:t xml:space="preserve"> </w:t>
-      </w:r>
-      <w:proofErr w:type="spellStart"/>
-      <w:r>
-        <w:t>btnSave</w:t>
-      </w:r>
-      <w:proofErr w:type="spellEnd"/>
-    </w:p>
-    <w:p>
-      <w:proofErr w:type="spellStart"/>
-      <w:r>
-        <w:t>TextFields</w:t>
-      </w:r>
-      <w:proofErr w:type="spellEnd"/>
-      <w:r>
-        <w:t xml:space="preserve"> beginne mit: </w:t>
-      </w:r>
-      <w:proofErr w:type="spellStart"/>
-      <w:r>
-        <w:t>txt</w:t>
-      </w:r>
-      <w:proofErr w:type="spellEnd"/>
-      <w:r>
-        <w:t xml:space="preserve">* </w:t>
+        <w:t xml:space="preserve"> dt</w:t>
+      </w:r>
+      <w:r>
+        <w:t>m</w:t>
+      </w:r>
+      <w:r>
+        <w:t>Date</w:t>
+      </w:r>
+    </w:p>
+    <w:p>
+      <w:r>
+        <w:t xml:space="preserve">DataGridView beginnen mit: dataGridView* </w:t>
       </w:r>
       <w:r>
         <w:sym w:font="Wingdings" w:char="F0E0"/>
       </w:r>
       <w:r>
-        <w:t xml:space="preserve"> </w:t>
-      </w:r>
-      <w:proofErr w:type="spellStart"/>
-      <w:r>
-        <w:t>txtDestination</w:t>
-      </w:r>
-      <w:proofErr w:type="spellEnd"/>
-    </w:p>
-    <w:p>
-      <w:r>
-        <w:lastRenderedPageBreak/>
-        <w:t xml:space="preserve">Label beginnen mit: </w:t>
-      </w:r>
-      <w:proofErr w:type="spellStart"/>
-      <w:r>
-        <w:t>lbl</w:t>
-      </w:r>
-      <w:proofErr w:type="spellEnd"/>
-      <w:r>
-        <w:t xml:space="preserve">* </w:t>
+        <w:t xml:space="preserve"> dataGridViewMain</w:t>
+      </w:r>
+    </w:p>
+    <w:p>
+      <w:r>
+        <w:t>Meine eigen er</w:t>
+      </w:r>
+      <w:r>
+        <w:t xml:space="preserve">stellten Controls beginnen mit: my* </w:t>
       </w:r>
       <w:r>
         <w:sym w:font="Wingdings" w:char="F0E0"/>
       </w:r>
       <w:r>
-        <w:t xml:space="preserve"> </w:t>
-      </w:r>
-      <w:proofErr w:type="spellStart"/>
-      <w:r>
-        <w:t>lblSave</w:t>
-      </w:r>
-      <w:proofErr w:type="spellEnd"/>
-    </w:p>
-    <w:p>
-      <w:proofErr w:type="spellStart"/>
-      <w:r>
-        <w:t>DateTimePicker</w:t>
-      </w:r>
-      <w:proofErr w:type="spellEnd"/>
-      <w:r>
-        <w:t xml:space="preserve"> beginnen mit: </w:t>
-      </w:r>
-      <w:proofErr w:type="spellStart"/>
-      <w:r>
-        <w:t>dtp</w:t>
-      </w:r>
-      <w:proofErr w:type="spellEnd"/>
-      <w:r>
-        <w:t xml:space="preserve">* </w:t>
-      </w:r>
-      <w:r>
-        <w:sym w:font="Wingdings" w:char="F0E0"/>
-      </w:r>
-      <w:r>
-        <w:t xml:space="preserve"> </w:t>
-      </w:r>
-      <w:proofErr w:type="spellStart"/>
-      <w:r>
-        <w:t>dtpDate</w:t>
-      </w:r>
-      <w:proofErr w:type="spellEnd"/>
-    </w:p>
-    <w:p>
-      <w:r>
-        <w:t xml:space="preserve">DataGridView beginnen mit: </w:t>
-      </w:r>
-      <w:proofErr w:type="spellStart"/>
-      <w:r>
-        <w:t>dataGridView</w:t>
-      </w:r>
-      <w:proofErr w:type="spellEnd"/>
-      <w:r>
-        <w:t xml:space="preserve">* </w:t>
-      </w:r>
-      <w:r>
-        <w:sym w:font="Wingdings" w:char="F0E0"/>
-      </w:r>
-      <w:r>
-        <w:t xml:space="preserve"> </w:t>
-      </w:r>
-      <w:proofErr w:type="spellStart"/>
-      <w:r>
-        <w:t>dataGridViewMain</w:t>
-      </w:r>
-      <w:proofErr w:type="spellEnd"/>
-    </w:p>
-    <w:p>
-      <w:r>
-        <w:t>Methoden werden mit einem grossen Buchstaben angefangen.</w:t>
-      </w:r>
+        <w:t xml:space="preserve"> my</w:t>
+      </w:r>
+    </w:p>
+    <w:p>
+      <w:r>
+        <w:t xml:space="preserve">Methoden werden mit einem </w:t>
+      </w:r>
+      <w:r>
+        <w:t>kleinen</w:t>
+      </w:r>
+      <w:r>
+        <w:t xml:space="preserve"> Buchstaben angefangen</w:t>
+      </w:r>
+      <w:r>
+        <w:t xml:space="preserve"> und mit CamelCase vollendet</w:t>
+      </w:r>
+      <w:r>
+        <w:t>.</w:t>
+      </w:r>
+    </w:p>
+    <w:p>
+      <w:r>
+        <w:t>Properties werden mit einem grossen Buchstaben angefangen.</w:t>
+      </w:r>
+      <w:bookmarkStart w:id="19" w:name="_GoBack"/>
+      <w:bookmarkEnd w:id="19"/>
     </w:p>
     <w:p>
       <w:r>
@@ -3083,6 +4591,7 @@
       <w:pPr>
         <w:pStyle w:val="berschrift2"/>
       </w:pPr>
+      <w:bookmarkStart w:id="20" w:name="_Toc483314265"/>
       <w:r>
         <w:t>De</w:t>
       </w:r>
@@ -3092,6 +4601,7 @@
       <w:r>
         <w:t>laration:</w:t>
       </w:r>
+      <w:bookmarkEnd w:id="20"/>
     </w:p>
     <w:p>
       <w:r>
@@ -3113,24 +4623,18 @@
       <w:pPr>
         <w:pStyle w:val="berschrift2"/>
       </w:pPr>
+      <w:bookmarkStart w:id="21" w:name="_Toc483314266"/>
       <w:r>
         <w:t>Kommentare</w:t>
       </w:r>
       <w:r>
         <w:t>:</w:t>
       </w:r>
-    </w:p>
-    <w:p>
-      <w:r>
-        <w:t xml:space="preserve">Alle </w:t>
-      </w:r>
-      <w:proofErr w:type="spellStart"/>
-      <w:r>
-        <w:t>public</w:t>
-      </w:r>
-      <w:proofErr w:type="spellEnd"/>
-      <w:r>
-        <w:t xml:space="preserve"> Methoden werden kommentiert mit 3 x ///.</w:t>
+      <w:bookmarkEnd w:id="21"/>
+    </w:p>
+    <w:p>
+      <w:r>
+        <w:t>Alle public Methoden werden kommentiert mit 3 x ///.</w:t>
       </w:r>
     </w:p>
     <w:p>
@@ -3238,94 +4742,13 @@
     </w:p>
     <w:p>
       <w:pPr>
-        <w:jc w:val="right"/>
-      </w:pPr>
-    </w:p>
-    <w:p>
-      <w:r>
-        <w:t xml:space="preserve">Zur </w:t>
-      </w:r>
-      <w:r>
-        <w:t>Übersichtlichkeit</w:t>
-      </w:r>
-      <w:r>
-        <w:t xml:space="preserve"> der verschiedenen Control</w:t>
-      </w:r>
-      <w:r>
-        <w:t>s, Kommentiere ich die Namen der verschiedenen C</w:t>
-      </w:r>
-      <w:r>
-        <w:t>ontrol</w:t>
-      </w:r>
-      <w:r>
-        <w:t>s ein.</w:t>
-      </w:r>
-    </w:p>
-    <w:p>
-      <w:r>
-        <w:rPr>
-          <w:noProof/>
-          <w:lang w:eastAsia="de-CH"/>
-        </w:rPr>
-        <w:lastRenderedPageBreak/>
-        <w:drawing>
-          <wp:inline distT="0" distB="0" distL="0" distR="0">
-            <wp:extent cx="3071126" cy="1905165"/>
-            <wp:effectExtent l="0" t="0" r="0" b="0"/>
-            <wp:docPr id="3" name="Grafik 3"/>
-            <wp:cNvGraphicFramePr>
-              <a:graphicFrameLocks xmlns:a="http://schemas.openxmlformats.org/drawingml/2006/main" noChangeAspect="1"/>
-            </wp:cNvGraphicFramePr>
-            <a:graphic xmlns:a="http://schemas.openxmlformats.org/drawingml/2006/main">
-              <a:graphicData uri="http://schemas.openxmlformats.org/drawingml/2006/picture">
-                <pic:pic xmlns:pic="http://schemas.openxmlformats.org/drawingml/2006/picture">
-                  <pic:nvPicPr>
-                    <pic:cNvPr id="3" name="Convention3.PNG"/>
-                    <pic:cNvPicPr/>
-                  </pic:nvPicPr>
-                  <pic:blipFill>
-                    <a:blip r:embed="rId14">
-                      <a:extLst>
-                        <a:ext uri="{28A0092B-C50C-407E-A947-70E740481C1C}">
-                          <a14:useLocalDpi xmlns:a14="http://schemas.microsoft.com/office/drawing/2010/main" val="0"/>
-                        </a:ext>
-                      </a:extLst>
-                    </a:blip>
-                    <a:stretch>
-                      <a:fillRect/>
-                    </a:stretch>
-                  </pic:blipFill>
-                  <pic:spPr>
-                    <a:xfrm>
-                      <a:off x="0" y="0"/>
-                      <a:ext cx="3071126" cy="1905165"/>
-                    </a:xfrm>
-                    <a:prstGeom prst="rect">
-                      <a:avLst/>
-                    </a:prstGeom>
-                  </pic:spPr>
-                </pic:pic>
-              </a:graphicData>
-            </a:graphic>
-          </wp:inline>
-        </w:drawing>
-      </w:r>
-    </w:p>
-    <w:p>
-      <w:pPr>
         <w:pStyle w:val="berschrift2"/>
       </w:pPr>
-      <w:r>
-        <w:t xml:space="preserve">Statement (New Lines, </w:t>
-      </w:r>
-      <w:proofErr w:type="spellStart"/>
-      <w:r>
-        <w:t>Indentation</w:t>
-      </w:r>
-      <w:proofErr w:type="spellEnd"/>
-      <w:r>
-        <w:t>):</w:t>
-      </w:r>
+      <w:bookmarkStart w:id="22" w:name="_Toc483314267"/>
+      <w:r>
+        <w:t>Statement (New Lines, Indentation):</w:t>
+      </w:r>
+      <w:bookmarkEnd w:id="22"/>
     </w:p>
     <w:p>
       <w:r>
@@ -3359,8 +4782,8 @@
       </w:r>
     </w:p>
     <w:sectPr>
-      <w:headerReference w:type="default" r:id="rId15"/>
-      <w:footerReference w:type="default" r:id="rId16"/>
+      <w:headerReference w:type="default" r:id="rId14"/>
+      <w:footerReference w:type="default" r:id="rId15"/>
       <w:pgSz w:w="11906" w:h="16838"/>
       <w:pgMar w:top="1417" w:right="1417" w:bottom="1134" w:left="1417" w:header="708" w:footer="708" w:gutter="0"/>
       <w:pgNumType w:start="0"/>
@@ -3427,7 +4850,7 @@
             <w:noProof/>
             <w:lang w:val="de-DE"/>
           </w:rPr>
-          <w:t>8</w:t>
+          <w:t>7</w:t>
         </w:r>
         <w:r>
           <w:fldChar w:fldCharType="end"/>
@@ -3489,8 +4912,6 @@
     </w:r>
     <w:r>
       <w:tab/>
-    </w:r>
-    <w:r>
       <w:t>Objektorientiert Programmieren</w:t>
     </w:r>
     <w:r>
@@ -4175,6 +5596,59 @@
       <w:lang w:eastAsia="de-CH"/>
     </w:rPr>
   </w:style>
+  <w:style w:type="paragraph" w:styleId="Inhaltsverzeichnisberschrift">
+    <w:name w:val="TOC Heading"/>
+    <w:basedOn w:val="berschrift1"/>
+    <w:next w:val="Standard"/>
+    <w:uiPriority w:val="39"/>
+    <w:unhideWhenUsed/>
+    <w:qFormat/>
+    <w:rsid w:val="00FE1703"/>
+    <w:pPr>
+      <w:outlineLvl w:val="9"/>
+    </w:pPr>
+    <w:rPr>
+      <w:lang w:eastAsia="de-CH"/>
+    </w:rPr>
+  </w:style>
+  <w:style w:type="paragraph" w:styleId="Verzeichnis1">
+    <w:name w:val="toc 1"/>
+    <w:basedOn w:val="Standard"/>
+    <w:next w:val="Standard"/>
+    <w:autoRedefine/>
+    <w:uiPriority w:val="39"/>
+    <w:unhideWhenUsed/>
+    <w:rsid w:val="00FE1703"/>
+    <w:pPr>
+      <w:spacing w:after="100"/>
+    </w:pPr>
+  </w:style>
+  <w:style w:type="paragraph" w:styleId="Verzeichnis2">
+    <w:name w:val="toc 2"/>
+    <w:basedOn w:val="Standard"/>
+    <w:next w:val="Standard"/>
+    <w:autoRedefine/>
+    <w:uiPriority w:val="39"/>
+    <w:unhideWhenUsed/>
+    <w:rsid w:val="00FE1703"/>
+    <w:pPr>
+      <w:spacing w:after="100"/>
+      <w:ind w:left="220"/>
+    </w:pPr>
+  </w:style>
+  <w:style w:type="paragraph" w:styleId="Verzeichnis3">
+    <w:name w:val="toc 3"/>
+    <w:basedOn w:val="Standard"/>
+    <w:next w:val="Standard"/>
+    <w:autoRedefine/>
+    <w:uiPriority w:val="39"/>
+    <w:unhideWhenUsed/>
+    <w:rsid w:val="00FE1703"/>
+    <w:pPr>
+      <w:spacing w:after="100"/>
+      <w:ind w:left="440"/>
+    </w:pPr>
+  </w:style>
 </w:styles>
 </file>
 
@@ -4478,7 +5952,7 @@
 </file>
 
 <file path=customXml/itemProps1.xml><?xml version="1.0" encoding="utf-8"?>
-<ds:datastoreItem xmlns:ds="http://schemas.openxmlformats.org/officeDocument/2006/customXml" ds:itemID="{86C8EA80-AF50-4DFC-9900-E0E68F7BD292}">
+<ds:datastoreItem xmlns:ds="http://schemas.openxmlformats.org/officeDocument/2006/customXml" ds:itemID="{98CDD9B3-F256-4A86-9CAC-033A20C9BD54}">
   <ds:schemaRefs>
     <ds:schemaRef ds:uri="http://schemas.openxmlformats.org/officeDocument/2006/bibliography"/>
   </ds:schemaRefs>

</xml_diff>